<commit_message>
Front page, Feature, Business model, market deployment update
</commit_message>
<xml_diff>
--- a/Documentation/Group_2_Idea.docx
+++ b/Documentation/Group_2_Idea.docx
@@ -1,6 +1,6 @@
 
 <file path=word/document.xml><?xml version="1.0" encoding="utf-8"?>
-<w:document xmlns:wpc="http://schemas.microsoft.com/office/word/2010/wordprocessingCanvas" xmlns:cx="http://schemas.microsoft.com/office/drawing/2014/chartex" xmlns:cx1="http://schemas.microsoft.com/office/drawing/2015/9/8/chartex" xmlns:cx2="http://schemas.microsoft.com/office/drawing/2015/10/21/chartex" xmlns:cx3="http://schemas.microsoft.com/office/drawing/2016/5/9/chartex" xmlns:cx4="http://schemas.microsoft.com/office/drawing/2016/5/10/chartex" xmlns:cx5="http://schemas.microsoft.com/office/drawing/2016/5/11/chartex" xmlns:cx6="http://schemas.microsoft.com/office/drawing/2016/5/12/chartex" xmlns:cx7="http://schemas.microsoft.com/office/drawing/2016/5/13/chartex" xmlns:cx8="http://schemas.microsoft.com/office/drawing/2016/5/14/chartex" xmlns:mc="http://schemas.openxmlformats.org/markup-compatibility/2006" xmlns:aink="http://schemas.microsoft.com/office/drawing/2016/ink" xmlns:am3d="http://schemas.microsoft.com/office/drawing/2017/model3d" xmlns:o="urn:schemas-microsoft-com:office:office" xmlns:r="http://schemas.openxmlformats.org/officeDocument/2006/relationships" xmlns:m="http://schemas.openxmlformats.org/officeDocument/2006/math" xmlns:v="urn:schemas-microsoft-com:vml" xmlns:wp14="http://schemas.microsoft.com/office/word/2010/wordprocessingDrawing" xmlns:wp="http://schemas.openxmlformats.org/drawingml/2006/wordprocessingDrawing" xmlns:w10="urn:schemas-microsoft-com:office:word" xmlns:w="http://schemas.openxmlformats.org/wordprocessingml/2006/main" xmlns:w14="http://schemas.microsoft.com/office/word/2010/wordml" xmlns:w15="http://schemas.microsoft.com/office/word/2012/wordml" xmlns:w16cid="http://schemas.microsoft.com/office/word/2016/wordml/cid" xmlns:w16se="http://schemas.microsoft.com/office/word/2015/wordml/symex" xmlns:wpg="http://schemas.microsoft.com/office/word/2010/wordprocessingGroup" xmlns:wpi="http://schemas.microsoft.com/office/word/2010/wordprocessingInk" xmlns:wne="http://schemas.microsoft.com/office/word/2006/wordml" xmlns:wps="http://schemas.microsoft.com/office/word/2010/wordprocessingShape" mc:Ignorable="w14 w15 w16se w16cid wp14">
+<w:document xmlns:wpc="http://schemas.microsoft.com/office/word/2010/wordprocessingCanvas" xmlns:cx="http://schemas.microsoft.com/office/drawing/2014/chartex" xmlns:cx1="http://schemas.microsoft.com/office/drawing/2015/9/8/chartex" xmlns:mc="http://schemas.openxmlformats.org/markup-compatibility/2006" xmlns:o="urn:schemas-microsoft-com:office:office" xmlns:r="http://schemas.openxmlformats.org/officeDocument/2006/relationships" xmlns:m="http://schemas.openxmlformats.org/officeDocument/2006/math" xmlns:v="urn:schemas-microsoft-com:vml" xmlns:wp14="http://schemas.microsoft.com/office/word/2010/wordprocessingDrawing" xmlns:wp="http://schemas.openxmlformats.org/drawingml/2006/wordprocessingDrawing" xmlns:w10="urn:schemas-microsoft-com:office:word" xmlns:w="http://schemas.openxmlformats.org/wordprocessingml/2006/main" xmlns:w14="http://schemas.microsoft.com/office/word/2010/wordml" xmlns:w15="http://schemas.microsoft.com/office/word/2012/wordml" xmlns:w16se="http://schemas.microsoft.com/office/word/2015/wordml/symex" xmlns:wpg="http://schemas.microsoft.com/office/word/2010/wordprocessingGroup" xmlns:wpi="http://schemas.microsoft.com/office/word/2010/wordprocessingInk" xmlns:wne="http://schemas.microsoft.com/office/word/2006/wordml" xmlns:wps="http://schemas.microsoft.com/office/word/2010/wordprocessingShape" mc:Ignorable="w14 w15 w16se wp14">
   <w:body>
     <w:p>
       <w:pPr>
@@ -14,75 +14,94 @@
       </w:pPr>
       <w:r>
         <w:rPr>
+          <w:noProof/>
+        </w:rPr>
+        <w:drawing>
+          <wp:inline distT="0" distB="0" distL="0" distR="0" wp14:anchorId="6405B57F" wp14:editId="4A10A4B3">
+            <wp:extent cx="1695450" cy="2034540"/>
+            <wp:effectExtent l="0" t="0" r="0" b="3810"/>
+            <wp:docPr id="37" name="Picture 37"/>
+            <wp:cNvGraphicFramePr/>
+            <a:graphic xmlns:a="http://schemas.openxmlformats.org/drawingml/2006/main">
+              <a:graphicData uri="http://schemas.openxmlformats.org/drawingml/2006/picture">
+                <pic:pic xmlns:pic="http://schemas.openxmlformats.org/drawingml/2006/picture">
+                  <pic:nvPicPr>
+                    <pic:cNvPr id="37" name="Picture 37"/>
+                    <pic:cNvPicPr/>
+                  </pic:nvPicPr>
+                  <pic:blipFill>
+                    <a:blip r:embed="rId7"/>
+                    <a:stretch>
+                      <a:fillRect/>
+                    </a:stretch>
+                  </pic:blipFill>
+                  <pic:spPr>
+                    <a:xfrm>
+                      <a:off x="0" y="0"/>
+                      <a:ext cx="1695450" cy="2034540"/>
+                    </a:xfrm>
+                    <a:prstGeom prst="rect">
+                      <a:avLst/>
+                    </a:prstGeom>
+                  </pic:spPr>
+                </pic:pic>
+              </a:graphicData>
+            </a:graphic>
+          </wp:inline>
+        </w:drawing>
+      </w:r>
+    </w:p>
+    <w:p>
+      <w:pPr>
+        <w:rPr>
+          <w:b/>
+          <w:sz w:val="40"/>
+          <w:szCs w:val="40"/>
+        </w:rPr>
+      </w:pPr>
+      <w:r>
+        <w:tab/>
+      </w:r>
+      <w:r>
+        <w:tab/>
+      </w:r>
+      <w:r>
+        <w:tab/>
+      </w:r>
+      <w:r>
+        <w:tab/>
+      </w:r>
+      <w:r>
+        <w:rPr>
+          <w:b/>
+          <w:sz w:val="40"/>
+          <w:szCs w:val="40"/>
+        </w:rPr>
+        <w:t>North South University</w:t>
+      </w:r>
+    </w:p>
+    <w:p>
+      <w:pPr>
+        <w:pStyle w:val="Heading1"/>
+        <w:jc w:val="center"/>
+        <w:rPr>
           <w:rFonts w:eastAsia="Times New Roman"/>
           <w:sz w:val="48"/>
           <w:szCs w:val="48"/>
         </w:rPr>
+      </w:pPr>
+      <w:r>
+        <w:rPr>
+          <w:rFonts w:eastAsia="Times New Roman"/>
+          <w:sz w:val="48"/>
+          <w:szCs w:val="48"/>
+        </w:rPr>
         <w:t>PROJECT PROPOSAL</w:t>
       </w:r>
     </w:p>
     <w:p>
       <w:pPr>
         <w:jc w:val="center"/>
-        <w:rPr>
-          <w:b/>
-          <w:bCs/>
-        </w:rPr>
-      </w:pPr>
-    </w:p>
-    <w:p>
-      <w:pPr>
-        <w:jc w:val="center"/>
-        <w:rPr>
-          <w:b/>
-          <w:bCs/>
-        </w:rPr>
-      </w:pPr>
-      <w:r>
-        <w:rPr>
-          <w:b/>
-          <w:bCs/>
-        </w:rPr>
-        <w:t>CSE299: JUNIOR DESIGN</w:t>
-      </w:r>
-    </w:p>
-    <w:p>
-      <w:pPr>
-        <w:jc w:val="center"/>
-        <w:rPr>
-          <w:b/>
-          <w:bCs/>
-        </w:rPr>
-      </w:pPr>
-      <w:r>
-        <w:rPr>
-          <w:b/>
-          <w:bCs/>
-        </w:rPr>
-        <w:t>SEC: 08</w:t>
-      </w:r>
-    </w:p>
-    <w:p>
-      <w:pPr>
-        <w:jc w:val="center"/>
-        <w:rPr>
-          <w:b/>
-          <w:bCs/>
-        </w:rPr>
-      </w:pPr>
-    </w:p>
-    <w:p>
-      <w:pPr>
-        <w:jc w:val="center"/>
-        <w:rPr>
-          <w:b/>
-          <w:bCs/>
-        </w:rPr>
-      </w:pPr>
-    </w:p>
-    <w:p>
-      <w:pPr>
-        <w:ind w:firstLine="720"/>
         <w:rPr>
           <w:b/>
           <w:bCs/>
@@ -97,17 +116,19 @@
           <w:sz w:val="32"/>
           <w:szCs w:val="32"/>
         </w:rPr>
-        <w:t>PROJECT TOPI</w:t>
-      </w:r>
-      <w:r>
+        <w:t>CSE299: JUNIOR DESIGN</w:t>
+      </w:r>
+    </w:p>
+    <w:p>
+      <w:pPr>
+        <w:jc w:val="center"/>
         <w:rPr>
           <w:b/>
           <w:bCs/>
           <w:sz w:val="32"/>
           <w:szCs w:val="32"/>
         </w:rPr>
-        <w:t>C</w:t>
-      </w:r>
+      </w:pPr>
       <w:r>
         <w:rPr>
           <w:b/>
@@ -115,25 +136,145 @@
           <w:sz w:val="32"/>
           <w:szCs w:val="32"/>
         </w:rPr>
-        <w:t>: ONLINE DOCTORS</w:t>
-      </w:r>
-      <w:r>
+        <w:t>SEC: 08</w:t>
+      </w:r>
+    </w:p>
+    <w:p>
+      <w:pPr>
+        <w:jc w:val="center"/>
+        <w:rPr>
+          <w:b/>
+          <w:color w:val="595959" w:themeColor="text1" w:themeTint="A6"/>
+          <w:sz w:val="32"/>
+          <w:szCs w:val="24"/>
+        </w:rPr>
+      </w:pPr>
+      <w:r>
+        <w:rPr>
+          <w:b/>
+          <w:sz w:val="36"/>
+          <w:szCs w:val="24"/>
+        </w:rPr>
+        <w:t>Instructor</w:t>
+      </w:r>
+      <w:r>
+        <w:rPr>
+          <w:b/>
+          <w:sz w:val="32"/>
+          <w:szCs w:val="24"/>
+        </w:rPr>
+        <w:br/>
+      </w:r>
+      <w:r>
+        <w:rPr>
+          <w:rFonts w:asciiTheme="majorHAnsi" w:hAnsiTheme="majorHAnsi" w:cstheme="majorHAnsi"/>
+          <w:color w:val="595959" w:themeColor="text1" w:themeTint="A6"/>
+          <w:sz w:val="32"/>
+          <w:szCs w:val="24"/>
+        </w:rPr>
+        <w:t>SHAIKH SHAWON AREFIN SHIMON (SAS3)</w:t>
+      </w:r>
+      <w:r>
+        <w:rPr>
+          <w:b/>
+          <w:color w:val="595959" w:themeColor="text1" w:themeTint="A6"/>
+          <w:sz w:val="32"/>
+          <w:szCs w:val="24"/>
+        </w:rPr>
+        <w:br/>
+      </w:r>
+      <w:r>
+        <w:rPr>
+          <w:b/>
+          <w:color w:val="595959" w:themeColor="text1" w:themeTint="A6"/>
+          <w:sz w:val="36"/>
+          <w:szCs w:val="24"/>
+        </w:rPr>
+        <w:t xml:space="preserve">Due Date: </w:t>
+      </w:r>
+      <w:r>
+        <w:rPr>
+          <w:b/>
+          <w:color w:val="595959" w:themeColor="text1" w:themeTint="A6"/>
+          <w:sz w:val="36"/>
+          <w:szCs w:val="24"/>
+        </w:rPr>
+        <w:t>14</w:t>
+      </w:r>
+      <w:r>
+        <w:rPr>
+          <w:b/>
+          <w:color w:val="595959" w:themeColor="text1" w:themeTint="A6"/>
+          <w:sz w:val="36"/>
+          <w:szCs w:val="24"/>
+          <w:vertAlign w:val="superscript"/>
+        </w:rPr>
+        <w:t>th</w:t>
+      </w:r>
+      <w:r>
+        <w:rPr>
+          <w:color w:val="595959" w:themeColor="text1" w:themeTint="A6"/>
+          <w:sz w:val="36"/>
+          <w:szCs w:val="24"/>
+        </w:rPr>
+        <w:t xml:space="preserve"> February 2019, </w:t>
+      </w:r>
+      <w:r>
+        <w:rPr>
+          <w:b/>
+          <w:color w:val="595959" w:themeColor="text1" w:themeTint="A6"/>
+          <w:sz w:val="36"/>
+          <w:szCs w:val="24"/>
+        </w:rPr>
+        <w:t>Thursday</w:t>
+      </w:r>
+    </w:p>
+    <w:p>
+      <w:pPr>
+        <w:ind w:firstLine="720"/>
         <w:rPr>
           <w:b/>
           <w:bCs/>
           <w:sz w:val="32"/>
           <w:szCs w:val="32"/>
         </w:rPr>
+      </w:pPr>
+      <w:r>
+        <w:rPr>
+          <w:b/>
+          <w:bCs/>
+          <w:sz w:val="32"/>
+          <w:szCs w:val="32"/>
+        </w:rPr>
+        <w:t>PROJECT TOPI</w:t>
+      </w:r>
+      <w:r>
+        <w:rPr>
+          <w:b/>
+          <w:bCs/>
+          <w:sz w:val="32"/>
+          <w:szCs w:val="32"/>
+        </w:rPr>
+        <w:t>C</w:t>
+      </w:r>
+      <w:r>
+        <w:rPr>
+          <w:b/>
+          <w:bCs/>
+          <w:sz w:val="32"/>
+          <w:szCs w:val="32"/>
+        </w:rPr>
+        <w:t>: ONLINE DOCTORS</w:t>
+      </w:r>
+      <w:r>
+        <w:rPr>
+          <w:b/>
+          <w:bCs/>
+          <w:sz w:val="32"/>
+          <w:szCs w:val="32"/>
+        </w:rPr>
         <w:t xml:space="preserve"> MANAGEMENT SYSTEM</w:t>
       </w:r>
-    </w:p>
-    <w:p>
-      <w:pPr>
-        <w:rPr>
-          <w:b/>
-          <w:bCs/>
-        </w:rPr>
-      </w:pPr>
     </w:p>
     <w:p>
       <w:pPr>
@@ -176,27 +317,7 @@
           <w:sz w:val="28"/>
           <w:szCs w:val="28"/>
         </w:rPr>
-        <w:t xml:space="preserve">Md. </w:t>
-      </w:r>
-      <w:proofErr w:type="spellStart"/>
-      <w:r>
-        <w:rPr>
-          <w:b/>
-          <w:color w:val="000000" w:themeColor="text1"/>
-          <w:sz w:val="28"/>
-          <w:szCs w:val="28"/>
-        </w:rPr>
-        <w:t>Nayemul</w:t>
-      </w:r>
-      <w:proofErr w:type="spellEnd"/>
-      <w:r>
-        <w:rPr>
-          <w:b/>
-          <w:color w:val="000000" w:themeColor="text1"/>
-          <w:sz w:val="28"/>
-          <w:szCs w:val="28"/>
-        </w:rPr>
-        <w:t xml:space="preserve"> Islam Majumder</w:t>
+        <w:t>Md. Nayemul Islam Majumder</w:t>
       </w:r>
     </w:p>
     <w:p>
@@ -246,37 +367,15 @@
           <w:szCs w:val="28"/>
         </w:rPr>
       </w:pPr>
-      <w:proofErr w:type="spellStart"/>
-      <w:r>
-        <w:rPr>
-          <w:b/>
-          <w:color w:val="000000" w:themeColor="text1"/>
-          <w:sz w:val="28"/>
-          <w:szCs w:val="28"/>
-        </w:rPr>
-        <w:t>Marufa</w:t>
-      </w:r>
-      <w:proofErr w:type="spellEnd"/>
-      <w:r>
-        <w:rPr>
-          <w:b/>
-          <w:color w:val="000000" w:themeColor="text1"/>
-          <w:sz w:val="28"/>
-          <w:szCs w:val="28"/>
-        </w:rPr>
-        <w:t xml:space="preserve"> </w:t>
-      </w:r>
-      <w:proofErr w:type="spellStart"/>
-      <w:r>
-        <w:rPr>
-          <w:b/>
-          <w:color w:val="000000" w:themeColor="text1"/>
-          <w:sz w:val="28"/>
-          <w:szCs w:val="28"/>
-        </w:rPr>
-        <w:t>Tasnime</w:t>
-      </w:r>
-      <w:proofErr w:type="spellEnd"/>
+      <w:r>
+        <w:rPr>
+          <w:b/>
+          <w:color w:val="000000" w:themeColor="text1"/>
+          <w:sz w:val="28"/>
+          <w:szCs w:val="28"/>
+        </w:rPr>
+        <w:t>Marufa Tasnime</w:t>
+      </w:r>
     </w:p>
     <w:p>
       <w:pPr>
@@ -296,7 +395,16 @@
           <w:sz w:val="28"/>
           <w:szCs w:val="28"/>
         </w:rPr>
-        <w:t>ID:1620287042</w:t>
+        <w:t>ID:16202876</w:t>
+      </w:r>
+      <w:r>
+        <w:rPr>
+          <w:b/>
+          <w:color w:val="000000" w:themeColor="text1"/>
+          <w:sz w:val="28"/>
+          <w:szCs w:val="28"/>
+        </w:rPr>
+        <w:t>42</w:t>
       </w:r>
     </w:p>
     <w:p>
@@ -334,8 +442,6 @@
         </w:rPr>
         <w:t>Tasnim</w:t>
       </w:r>
-      <w:bookmarkStart w:id="0" w:name="_GoBack"/>
-      <w:bookmarkEnd w:id="0"/>
       <w:r>
         <w:rPr>
           <w:b/>
@@ -378,90 +484,74 @@
     </w:p>
     <w:p>
       <w:pPr>
-        <w:rPr>
-          <w:b/>
-          <w:bCs/>
-        </w:rPr>
-      </w:pPr>
+        <w:pStyle w:val="Heading1"/>
+      </w:pPr>
+      <w:r>
+        <w:lastRenderedPageBreak/>
+        <w:t xml:space="preserve">ONLINE </w:t>
+      </w:r>
+      <w:r>
+        <w:t>DOCTORS MANAGEMENT</w:t>
+      </w:r>
+      <w:r>
+        <w:t xml:space="preserve"> SYSTEM</w:t>
+      </w:r>
+    </w:p>
+    <w:p>
+      <w:pPr>
+        <w:pStyle w:val="Heading1"/>
+        <w:jc w:val="both"/>
+        <w:rPr>
+          <w:rFonts w:eastAsia="Times New Roman"/>
+          <w:b w:val="0"/>
+          <w:color w:val="000000" w:themeColor="text1"/>
+        </w:rPr>
+      </w:pPr>
+      <w:r>
+        <w:rPr>
+          <w:rFonts w:eastAsia="Times New Roman"/>
+          <w:b w:val="0"/>
+          <w:color w:val="000000" w:themeColor="text1"/>
+        </w:rPr>
+        <w:t>The purpose of our project is to simplify and automate th</w:t>
+      </w:r>
+      <w:r>
+        <w:rPr>
+          <w:rFonts w:eastAsia="Times New Roman"/>
+          <w:b w:val="0"/>
+          <w:color w:val="000000" w:themeColor="text1"/>
+        </w:rPr>
+        <w:t>e process of searching for good doctors</w:t>
+      </w:r>
+      <w:r>
+        <w:rPr>
+          <w:rFonts w:eastAsia="Times New Roman"/>
+          <w:b w:val="0"/>
+          <w:color w:val="000000" w:themeColor="text1"/>
+        </w:rPr>
+        <w:t xml:space="preserve"> in c</w:t>
+      </w:r>
+      <w:r>
+        <w:rPr>
+          <w:rFonts w:eastAsia="Times New Roman"/>
+          <w:b w:val="0"/>
+          <w:color w:val="000000" w:themeColor="text1"/>
+        </w:rPr>
+        <w:t>ase of emergency. We hope to create a system where individuals can book an appointment with their desired doctor with relative ease. The website would contain the necessary details of all sorts of specialized doctors.</w:t>
+      </w:r>
     </w:p>
     <w:p/>
-    <w:p/>
-    <w:p/>
-    <w:p/>
-    <w:p/>
-    <w:p/>
-    <w:p/>
-    <w:p/>
-    <w:p/>
-    <w:p>
-      <w:pPr>
-        <w:pStyle w:val="Heading1"/>
-      </w:pPr>
-      <w:r>
-        <w:t xml:space="preserve">ONLINE </w:t>
-      </w:r>
-      <w:proofErr w:type="gramStart"/>
-      <w:r>
-        <w:t xml:space="preserve">DOCTORS </w:t>
-      </w:r>
-      <w:r>
-        <w:t xml:space="preserve"> MANAGEMENT</w:t>
-      </w:r>
-      <w:proofErr w:type="gramEnd"/>
-      <w:r>
-        <w:t xml:space="preserve"> SYSTEM</w:t>
-      </w:r>
-    </w:p>
-    <w:p>
-      <w:pPr>
-        <w:pStyle w:val="Heading1"/>
-        <w:rPr>
-          <w:rFonts w:eastAsia="Times New Roman"/>
-          <w:color w:val="000000" w:themeColor="text1"/>
-        </w:rPr>
-      </w:pPr>
-      <w:r>
-        <w:rPr>
-          <w:rFonts w:eastAsia="Times New Roman"/>
-          <w:color w:val="000000" w:themeColor="text1"/>
-        </w:rPr>
-        <w:t>The purpose of our project is to simplify and automate th</w:t>
-      </w:r>
-      <w:r>
-        <w:rPr>
-          <w:rFonts w:eastAsia="Times New Roman"/>
-          <w:color w:val="000000" w:themeColor="text1"/>
-        </w:rPr>
-        <w:t>e process of searching for good doctors</w:t>
-      </w:r>
-      <w:r>
-        <w:rPr>
-          <w:rFonts w:eastAsia="Times New Roman"/>
-          <w:color w:val="000000" w:themeColor="text1"/>
-        </w:rPr>
-        <w:t xml:space="preserve"> in c</w:t>
-      </w:r>
-      <w:r>
-        <w:rPr>
-          <w:rFonts w:eastAsia="Times New Roman"/>
-          <w:color w:val="000000" w:themeColor="text1"/>
-        </w:rPr>
-        <w:t>ase of emergency. We hope to create a system where individuals can book an appointment with their desired doctor with relative ease. The website would contain the necessary details of all sorts of specialized doctors.</w:t>
-      </w:r>
-    </w:p>
-    <w:p/>
-    <w:p>
-      <w:pPr>
-        <w:rPr>
-          <w:b/>
-          <w:color w:val="000000" w:themeColor="text1"/>
-          <w:sz w:val="28"/>
-          <w:szCs w:val="28"/>
-        </w:rPr>
-      </w:pPr>
-      <w:r>
-        <w:rPr>
-          <w:b/>
+    <w:p>
+      <w:pPr>
+        <w:jc w:val="both"/>
+        <w:rPr>
+          <w:color w:val="000000" w:themeColor="text1"/>
+          <w:sz w:val="28"/>
+          <w:szCs w:val="28"/>
+        </w:rPr>
+      </w:pPr>
+      <w:r>
+        <w:rPr>
           <w:color w:val="000000" w:themeColor="text1"/>
           <w:sz w:val="28"/>
           <w:szCs w:val="28"/>
@@ -486,30 +576,41 @@
           <w:color w:val="000000" w:themeColor="text1"/>
           <w:sz w:val="28"/>
           <w:szCs w:val="28"/>
-        </w:rPr>
-      </w:pPr>
-      <w:r>
-        <w:rPr>
-          <w:b/>
-          <w:color w:val="000000" w:themeColor="text1"/>
-          <w:sz w:val="28"/>
-          <w:szCs w:val="28"/>
-        </w:rPr>
-        <w:t xml:space="preserve">Motivations:  </w:t>
-      </w:r>
-    </w:p>
-    <w:p>
-      <w:pPr>
-        <w:rPr>
-          <w:b/>
-          <w:color w:val="000000" w:themeColor="text1"/>
-          <w:sz w:val="28"/>
-          <w:szCs w:val="28"/>
-        </w:rPr>
-      </w:pPr>
-      <w:r>
-        <w:rPr>
-          <w:b/>
+          <w:u w:val="single"/>
+        </w:rPr>
+      </w:pPr>
+      <w:r>
+        <w:rPr>
+          <w:b/>
+          <w:color w:val="000000" w:themeColor="text1"/>
+          <w:sz w:val="36"/>
+          <w:szCs w:val="36"/>
+          <w:u w:val="single"/>
+        </w:rPr>
+        <w:t>Motivations</w:t>
+      </w:r>
+      <w:r>
+        <w:rPr>
+          <w:b/>
+          <w:color w:val="000000" w:themeColor="text1"/>
+          <w:sz w:val="28"/>
+          <w:szCs w:val="28"/>
+          <w:u w:val="single"/>
+        </w:rPr>
+        <w:t xml:space="preserve">:  </w:t>
+      </w:r>
+    </w:p>
+    <w:p>
+      <w:pPr>
+        <w:jc w:val="both"/>
+        <w:rPr>
+          <w:color w:val="000000" w:themeColor="text1"/>
+          <w:sz w:val="28"/>
+          <w:szCs w:val="28"/>
+        </w:rPr>
+      </w:pPr>
+      <w:r>
+        <w:rPr>
           <w:color w:val="000000" w:themeColor="text1"/>
           <w:sz w:val="28"/>
           <w:szCs w:val="28"/>
@@ -518,7 +619,6 @@
       </w:r>
       <w:r>
         <w:rPr>
-          <w:b/>
           <w:color w:val="000000" w:themeColor="text1"/>
           <w:sz w:val="28"/>
           <w:szCs w:val="28"/>
@@ -527,7 +627,6 @@
       </w:r>
       <w:r>
         <w:rPr>
-          <w:b/>
           <w:color w:val="000000" w:themeColor="text1"/>
           <w:sz w:val="28"/>
           <w:szCs w:val="28"/>
@@ -536,7 +635,6 @@
       </w:r>
       <w:r>
         <w:rPr>
-          <w:b/>
           <w:color w:val="000000" w:themeColor="text1"/>
           <w:sz w:val="28"/>
           <w:szCs w:val="28"/>
@@ -545,7 +643,6 @@
       </w:r>
       <w:r>
         <w:rPr>
-          <w:b/>
           <w:color w:val="000000" w:themeColor="text1"/>
           <w:sz w:val="28"/>
           <w:szCs w:val="28"/>
@@ -554,7 +651,6 @@
       </w:r>
       <w:r>
         <w:rPr>
-          <w:b/>
           <w:color w:val="000000" w:themeColor="text1"/>
           <w:sz w:val="28"/>
           <w:szCs w:val="28"/>
@@ -595,11 +691,444 @@
         <w:rPr>
           <w:b/>
           <w:color w:val="000000" w:themeColor="text1"/>
-          <w:sz w:val="28"/>
-          <w:szCs w:val="28"/>
-        </w:rPr>
-        <w:t>Features:</w:t>
-      </w:r>
+          <w:sz w:val="36"/>
+          <w:szCs w:val="36"/>
+          <w:u w:val="single"/>
+        </w:rPr>
+        <w:t>Features</w:t>
+      </w:r>
+      <w:r>
+        <w:rPr>
+          <w:b/>
+          <w:color w:val="000000" w:themeColor="text1"/>
+          <w:sz w:val="28"/>
+          <w:szCs w:val="28"/>
+        </w:rPr>
+        <w:t>:</w:t>
+      </w:r>
+    </w:p>
+    <w:p>
+      <w:pPr>
+        <w:pStyle w:val="ListParagraph"/>
+        <w:numPr>
+          <w:ilvl w:val="0"/>
+          <w:numId w:val="7"/>
+        </w:numPr>
+        <w:rPr>
+          <w:b/>
+          <w:color w:val="000000" w:themeColor="text1"/>
+          <w:sz w:val="28"/>
+          <w:szCs w:val="28"/>
+        </w:rPr>
+      </w:pPr>
+      <w:r>
+        <w:rPr>
+          <w:b/>
+          <w:color w:val="000000" w:themeColor="text1"/>
+          <w:sz w:val="28"/>
+          <w:szCs w:val="28"/>
+        </w:rPr>
+        <w:t xml:space="preserve">Login: </w:t>
+      </w:r>
+    </w:p>
+    <w:p>
+      <w:pPr>
+        <w:pStyle w:val="ListParagraph"/>
+        <w:ind w:left="1305"/>
+        <w:jc w:val="both"/>
+        <w:rPr>
+          <w:color w:val="000000" w:themeColor="text1"/>
+          <w:sz w:val="28"/>
+          <w:szCs w:val="28"/>
+        </w:rPr>
+      </w:pPr>
+      <w:r>
+        <w:rPr>
+          <w:color w:val="000000" w:themeColor="text1"/>
+          <w:sz w:val="28"/>
+          <w:szCs w:val="28"/>
+        </w:rPr>
+        <w:t>The system provides security features through username-password matching where only authorize</w:t>
+      </w:r>
+      <w:r>
+        <w:rPr>
+          <w:color w:val="000000" w:themeColor="text1"/>
+          <w:sz w:val="28"/>
+          <w:szCs w:val="28"/>
+        </w:rPr>
+        <w:t>d user can access the system</w:t>
+      </w:r>
+      <w:r>
+        <w:rPr>
+          <w:color w:val="000000" w:themeColor="text1"/>
+          <w:sz w:val="28"/>
+          <w:szCs w:val="28"/>
+        </w:rPr>
+        <w:t>.</w:t>
+      </w:r>
+    </w:p>
+    <w:p>
+      <w:pPr>
+        <w:pStyle w:val="ListParagraph"/>
+        <w:ind w:left="1305"/>
+        <w:jc w:val="both"/>
+        <w:rPr>
+          <w:color w:val="000000" w:themeColor="text1"/>
+          <w:sz w:val="28"/>
+          <w:szCs w:val="28"/>
+        </w:rPr>
+      </w:pPr>
+    </w:p>
+    <w:p>
+      <w:pPr>
+        <w:pStyle w:val="ListParagraph"/>
+        <w:numPr>
+          <w:ilvl w:val="0"/>
+          <w:numId w:val="7"/>
+        </w:numPr>
+        <w:jc w:val="both"/>
+        <w:rPr>
+          <w:color w:val="000000" w:themeColor="text1"/>
+          <w:sz w:val="28"/>
+          <w:szCs w:val="28"/>
+        </w:rPr>
+      </w:pPr>
+      <w:r>
+        <w:rPr>
+          <w:b/>
+          <w:color w:val="000000" w:themeColor="text1"/>
+          <w:sz w:val="36"/>
+          <w:szCs w:val="36"/>
+        </w:rPr>
+        <w:t>Admin Login:</w:t>
+      </w:r>
+    </w:p>
+    <w:p>
+      <w:pPr>
+        <w:pStyle w:val="ListParagraph"/>
+        <w:ind w:left="1305"/>
+        <w:jc w:val="both"/>
+        <w:rPr>
+          <w:color w:val="000000" w:themeColor="text1"/>
+          <w:sz w:val="28"/>
+          <w:szCs w:val="28"/>
+        </w:rPr>
+      </w:pPr>
+      <w:r>
+        <w:rPr>
+          <w:sz w:val="28"/>
+          <w:szCs w:val="28"/>
+        </w:rPr>
+        <w:lastRenderedPageBreak/>
+        <w:t xml:space="preserve">Admin would have full access to the website and its database (except the confidential information of the users). There would be a default administration account, and with a separate URL. The authority is advised to change the default admin ID for security reasons. </w:t>
+      </w:r>
+    </w:p>
+    <w:p>
+      <w:pPr>
+        <w:jc w:val="both"/>
+        <w:rPr>
+          <w:sz w:val="24"/>
+        </w:rPr>
+      </w:pPr>
+    </w:p>
+    <w:p>
+      <w:pPr>
+        <w:ind w:firstLine="720"/>
+        <w:jc w:val="both"/>
+        <w:rPr>
+          <w:sz w:val="28"/>
+          <w:szCs w:val="28"/>
+        </w:rPr>
+      </w:pPr>
+      <w:r>
+        <w:rPr>
+          <w:sz w:val="28"/>
+          <w:szCs w:val="28"/>
+        </w:rPr>
+        <w:t xml:space="preserve">List of activities associated with this type of accounts are: </w:t>
+      </w:r>
+    </w:p>
+    <w:p>
+      <w:pPr>
+        <w:pStyle w:val="ListParagraph"/>
+        <w:numPr>
+          <w:ilvl w:val="0"/>
+          <w:numId w:val="9"/>
+        </w:numPr>
+        <w:rPr>
+          <w:color w:val="000000" w:themeColor="text1"/>
+          <w:sz w:val="28"/>
+          <w:szCs w:val="28"/>
+        </w:rPr>
+      </w:pPr>
+      <w:r>
+        <w:rPr>
+          <w:color w:val="000000" w:themeColor="text1"/>
+          <w:sz w:val="28"/>
+          <w:szCs w:val="28"/>
+        </w:rPr>
+        <w:t>View all information</w:t>
+      </w:r>
+    </w:p>
+    <w:p>
+      <w:pPr>
+        <w:pStyle w:val="ListParagraph"/>
+        <w:numPr>
+          <w:ilvl w:val="0"/>
+          <w:numId w:val="9"/>
+        </w:numPr>
+        <w:rPr>
+          <w:color w:val="000000" w:themeColor="text1"/>
+          <w:sz w:val="28"/>
+          <w:szCs w:val="28"/>
+        </w:rPr>
+      </w:pPr>
+      <w:r>
+        <w:rPr>
+          <w:color w:val="000000" w:themeColor="text1"/>
+          <w:sz w:val="28"/>
+          <w:szCs w:val="28"/>
+        </w:rPr>
+        <w:t>Modify</w:t>
+      </w:r>
+    </w:p>
+    <w:p>
+      <w:pPr>
+        <w:pStyle w:val="ListParagraph"/>
+        <w:numPr>
+          <w:ilvl w:val="0"/>
+          <w:numId w:val="9"/>
+        </w:numPr>
+        <w:rPr>
+          <w:color w:val="000000" w:themeColor="text1"/>
+          <w:sz w:val="28"/>
+          <w:szCs w:val="28"/>
+        </w:rPr>
+      </w:pPr>
+      <w:r>
+        <w:rPr>
+          <w:color w:val="000000" w:themeColor="text1"/>
+          <w:sz w:val="28"/>
+          <w:szCs w:val="28"/>
+        </w:rPr>
+        <w:t>View all number of appointment</w:t>
+      </w:r>
+    </w:p>
+    <w:p>
+      <w:pPr>
+        <w:pStyle w:val="ListParagraph"/>
+        <w:numPr>
+          <w:ilvl w:val="0"/>
+          <w:numId w:val="9"/>
+        </w:numPr>
+        <w:rPr>
+          <w:color w:val="000000" w:themeColor="text1"/>
+          <w:sz w:val="28"/>
+          <w:szCs w:val="28"/>
+        </w:rPr>
+      </w:pPr>
+      <w:r>
+        <w:rPr>
+          <w:color w:val="000000" w:themeColor="text1"/>
+          <w:sz w:val="28"/>
+          <w:szCs w:val="28"/>
+        </w:rPr>
+        <w:t>Delete user account</w:t>
+      </w:r>
+    </w:p>
+    <w:p>
+      <w:pPr>
+        <w:pStyle w:val="ListParagraph"/>
+        <w:numPr>
+          <w:ilvl w:val="0"/>
+          <w:numId w:val="9"/>
+        </w:numPr>
+        <w:rPr>
+          <w:color w:val="000000" w:themeColor="text1"/>
+          <w:sz w:val="28"/>
+          <w:szCs w:val="28"/>
+        </w:rPr>
+      </w:pPr>
+      <w:r>
+        <w:rPr>
+          <w:color w:val="000000" w:themeColor="text1"/>
+          <w:sz w:val="28"/>
+          <w:szCs w:val="28"/>
+        </w:rPr>
+        <w:t>Retrieve user account by resetting</w:t>
+      </w:r>
+      <w:r>
+        <w:rPr>
+          <w:color w:val="000000" w:themeColor="text1"/>
+          <w:sz w:val="28"/>
+          <w:szCs w:val="28"/>
+        </w:rPr>
+        <w:t xml:space="preserve"> &amp; setting password upon request</w:t>
+      </w:r>
+    </w:p>
+    <w:p>
+      <w:pPr>
+        <w:ind w:left="945"/>
+        <w:rPr>
+          <w:b/>
+          <w:color w:val="000000" w:themeColor="text1"/>
+          <w:sz w:val="36"/>
+          <w:szCs w:val="36"/>
+        </w:rPr>
+      </w:pPr>
+      <w:r>
+        <w:rPr>
+          <w:b/>
+          <w:color w:val="000000" w:themeColor="text1"/>
+          <w:sz w:val="36"/>
+          <w:szCs w:val="36"/>
+        </w:rPr>
+        <w:t>User Login:</w:t>
+      </w:r>
+    </w:p>
+    <w:p>
+      <w:pPr>
+        <w:pStyle w:val="ListParagraph"/>
+        <w:numPr>
+          <w:ilvl w:val="0"/>
+          <w:numId w:val="10"/>
+        </w:numPr>
+        <w:rPr>
+          <w:color w:val="000000" w:themeColor="text1"/>
+          <w:sz w:val="28"/>
+          <w:szCs w:val="28"/>
+        </w:rPr>
+      </w:pPr>
+      <w:r>
+        <w:rPr>
+          <w:color w:val="000000" w:themeColor="text1"/>
+          <w:sz w:val="28"/>
+          <w:szCs w:val="28"/>
+        </w:rPr>
+        <w:t>Create account</w:t>
+      </w:r>
+    </w:p>
+    <w:p>
+      <w:pPr>
+        <w:pStyle w:val="ListParagraph"/>
+        <w:numPr>
+          <w:ilvl w:val="0"/>
+          <w:numId w:val="10"/>
+        </w:numPr>
+        <w:rPr>
+          <w:color w:val="000000" w:themeColor="text1"/>
+          <w:sz w:val="28"/>
+          <w:szCs w:val="28"/>
+        </w:rPr>
+      </w:pPr>
+      <w:r>
+        <w:rPr>
+          <w:color w:val="000000" w:themeColor="text1"/>
+          <w:sz w:val="28"/>
+          <w:szCs w:val="28"/>
+        </w:rPr>
+        <w:t>Login</w:t>
+      </w:r>
+    </w:p>
+    <w:p>
+      <w:pPr>
+        <w:pStyle w:val="ListParagraph"/>
+        <w:numPr>
+          <w:ilvl w:val="0"/>
+          <w:numId w:val="10"/>
+        </w:numPr>
+        <w:rPr>
+          <w:color w:val="000000" w:themeColor="text1"/>
+          <w:sz w:val="28"/>
+          <w:szCs w:val="28"/>
+        </w:rPr>
+      </w:pPr>
+      <w:r>
+        <w:rPr>
+          <w:color w:val="000000" w:themeColor="text1"/>
+          <w:sz w:val="28"/>
+          <w:szCs w:val="28"/>
+        </w:rPr>
+        <w:t>View specialized doctors for each disease all over the country</w:t>
+      </w:r>
+    </w:p>
+    <w:p>
+      <w:pPr>
+        <w:pStyle w:val="ListParagraph"/>
+        <w:numPr>
+          <w:ilvl w:val="0"/>
+          <w:numId w:val="10"/>
+        </w:numPr>
+        <w:rPr>
+          <w:color w:val="000000" w:themeColor="text1"/>
+          <w:sz w:val="28"/>
+          <w:szCs w:val="28"/>
+        </w:rPr>
+      </w:pPr>
+      <w:r>
+        <w:rPr>
+          <w:color w:val="000000" w:themeColor="text1"/>
+          <w:sz w:val="28"/>
+          <w:szCs w:val="28"/>
+        </w:rPr>
+        <w:t>Take appointment</w:t>
+      </w:r>
+    </w:p>
+    <w:p>
+      <w:pPr>
+        <w:pStyle w:val="ListParagraph"/>
+        <w:numPr>
+          <w:ilvl w:val="0"/>
+          <w:numId w:val="10"/>
+        </w:numPr>
+        <w:rPr>
+          <w:color w:val="000000" w:themeColor="text1"/>
+          <w:sz w:val="28"/>
+          <w:szCs w:val="28"/>
+        </w:rPr>
+      </w:pPr>
+      <w:r>
+        <w:rPr>
+          <w:color w:val="000000" w:themeColor="text1"/>
+          <w:sz w:val="28"/>
+          <w:szCs w:val="28"/>
+        </w:rPr>
+        <w:t>Know the timing</w:t>
+      </w:r>
+    </w:p>
+    <w:p>
+      <w:pPr>
+        <w:pStyle w:val="ListParagraph"/>
+        <w:numPr>
+          <w:ilvl w:val="0"/>
+          <w:numId w:val="10"/>
+        </w:numPr>
+        <w:rPr>
+          <w:color w:val="000000" w:themeColor="text1"/>
+          <w:sz w:val="28"/>
+          <w:szCs w:val="28"/>
+        </w:rPr>
+      </w:pPr>
+      <w:r>
+        <w:rPr>
+          <w:color w:val="000000" w:themeColor="text1"/>
+          <w:sz w:val="28"/>
+          <w:szCs w:val="28"/>
+        </w:rPr>
+        <w:t xml:space="preserve">Pay fees </w:t>
+      </w:r>
+    </w:p>
+    <w:p>
+      <w:pPr>
+        <w:pStyle w:val="ListParagraph"/>
+        <w:ind w:left="945"/>
+        <w:rPr>
+          <w:b/>
+          <w:color w:val="000000" w:themeColor="text1"/>
+          <w:sz w:val="28"/>
+          <w:szCs w:val="28"/>
+        </w:rPr>
+      </w:pPr>
     </w:p>
     <w:p>
       <w:pPr>
@@ -611,36 +1140,44 @@
         <w:rPr>
           <w:b/>
           <w:color w:val="000000" w:themeColor="text1"/>
-          <w:sz w:val="28"/>
-          <w:szCs w:val="28"/>
-        </w:rPr>
-      </w:pPr>
-      <w:r>
-        <w:rPr>
-          <w:b/>
-          <w:color w:val="000000" w:themeColor="text1"/>
-          <w:sz w:val="28"/>
-          <w:szCs w:val="28"/>
-        </w:rPr>
-        <w:t>Login: The system provides security features through username-password matching where only authorize</w:t>
-      </w:r>
-      <w:r>
-        <w:rPr>
-          <w:b/>
-          <w:color w:val="000000" w:themeColor="text1"/>
-          <w:sz w:val="28"/>
-          <w:szCs w:val="28"/>
-        </w:rPr>
-        <w:t>d user can access the system</w:t>
-      </w:r>
-      <w:r>
-        <w:rPr>
-          <w:b/>
-          <w:color w:val="000000" w:themeColor="text1"/>
-          <w:sz w:val="28"/>
-          <w:szCs w:val="28"/>
-        </w:rPr>
-        <w:t>.</w:t>
+          <w:sz w:val="36"/>
+          <w:szCs w:val="36"/>
+        </w:rPr>
+      </w:pPr>
+      <w:r>
+        <w:rPr>
+          <w:b/>
+          <w:color w:val="000000" w:themeColor="text1"/>
+          <w:sz w:val="36"/>
+          <w:szCs w:val="36"/>
+        </w:rPr>
+        <w:t>Doct</w:t>
+      </w:r>
+      <w:r>
+        <w:rPr>
+          <w:b/>
+          <w:color w:val="000000" w:themeColor="text1"/>
+          <w:sz w:val="36"/>
+          <w:szCs w:val="36"/>
+        </w:rPr>
+        <w:t>o</w:t>
+      </w:r>
+      <w:r>
+        <w:rPr>
+          <w:b/>
+          <w:color w:val="000000" w:themeColor="text1"/>
+          <w:sz w:val="36"/>
+          <w:szCs w:val="36"/>
+        </w:rPr>
+        <w:t>r profile</w:t>
+      </w:r>
+      <w:r>
+        <w:rPr>
+          <w:color w:val="000000" w:themeColor="text1"/>
+          <w:sz w:val="36"/>
+          <w:szCs w:val="36"/>
+        </w:rPr>
+        <w:t xml:space="preserve">: </w:t>
       </w:r>
     </w:p>
     <w:p>
@@ -648,12 +1185,156 @@
         <w:pStyle w:val="ListParagraph"/>
         <w:ind w:left="945"/>
         <w:rPr>
-          <w:b/>
-          <w:color w:val="000000" w:themeColor="text1"/>
-          <w:sz w:val="28"/>
-          <w:szCs w:val="28"/>
-        </w:rPr>
-      </w:pPr>
+          <w:color w:val="000000" w:themeColor="text1"/>
+          <w:sz w:val="28"/>
+          <w:szCs w:val="28"/>
+        </w:rPr>
+      </w:pPr>
+      <w:r>
+        <w:rPr>
+          <w:color w:val="000000" w:themeColor="text1"/>
+          <w:sz w:val="28"/>
+          <w:szCs w:val="28"/>
+        </w:rPr>
+        <w:t>T</w:t>
+      </w:r>
+      <w:r>
+        <w:rPr>
+          <w:color w:val="000000" w:themeColor="text1"/>
+          <w:sz w:val="28"/>
+          <w:szCs w:val="28"/>
+        </w:rPr>
+        <w:t xml:space="preserve">he system will create a profile for each </w:t>
+      </w:r>
+      <w:r>
+        <w:rPr>
+          <w:color w:val="000000" w:themeColor="text1"/>
+          <w:sz w:val="28"/>
+          <w:szCs w:val="28"/>
+        </w:rPr>
+        <w:t>doctor</w:t>
+      </w:r>
+      <w:r>
+        <w:rPr>
+          <w:color w:val="000000" w:themeColor="text1"/>
+          <w:sz w:val="28"/>
+          <w:szCs w:val="28"/>
+        </w:rPr>
+        <w:t xml:space="preserve">. The records of all </w:t>
+      </w:r>
+      <w:r>
+        <w:rPr>
+          <w:color w:val="000000" w:themeColor="text1"/>
+          <w:sz w:val="28"/>
+          <w:szCs w:val="28"/>
+        </w:rPr>
+        <w:t>doctors</w:t>
+      </w:r>
+      <w:r>
+        <w:rPr>
+          <w:color w:val="000000" w:themeColor="text1"/>
+          <w:sz w:val="28"/>
+          <w:szCs w:val="28"/>
+        </w:rPr>
+        <w:t xml:space="preserve"> are kept in one centralized database and thus reducing duplicate data in the database.</w:t>
+      </w:r>
+    </w:p>
+    <w:p>
+      <w:pPr>
+        <w:pStyle w:val="ListParagraph"/>
+        <w:numPr>
+          <w:ilvl w:val="0"/>
+          <w:numId w:val="11"/>
+        </w:numPr>
+        <w:rPr>
+          <w:color w:val="000000" w:themeColor="text1"/>
+          <w:sz w:val="28"/>
+          <w:szCs w:val="28"/>
+        </w:rPr>
+      </w:pPr>
+      <w:r>
+        <w:rPr>
+          <w:color w:val="000000" w:themeColor="text1"/>
+          <w:sz w:val="28"/>
+          <w:szCs w:val="28"/>
+        </w:rPr>
+        <w:t xml:space="preserve">Section </w:t>
+      </w:r>
+      <w:r>
+        <w:rPr>
+          <w:color w:val="000000" w:themeColor="text1"/>
+          <w:sz w:val="28"/>
+          <w:szCs w:val="28"/>
+        </w:rPr>
+        <w:t>they are specialized in will be given</w:t>
+      </w:r>
+    </w:p>
+    <w:p>
+      <w:pPr>
+        <w:pStyle w:val="ListParagraph"/>
+        <w:numPr>
+          <w:ilvl w:val="0"/>
+          <w:numId w:val="11"/>
+        </w:numPr>
+        <w:rPr>
+          <w:color w:val="000000" w:themeColor="text1"/>
+          <w:sz w:val="28"/>
+          <w:szCs w:val="28"/>
+        </w:rPr>
+      </w:pPr>
+      <w:r>
+        <w:rPr>
+          <w:color w:val="000000" w:themeColor="text1"/>
+          <w:sz w:val="28"/>
+          <w:szCs w:val="28"/>
+        </w:rPr>
+        <w:t xml:space="preserve">Timing </w:t>
+      </w:r>
+    </w:p>
+    <w:p>
+      <w:pPr>
+        <w:pStyle w:val="ListParagraph"/>
+        <w:numPr>
+          <w:ilvl w:val="0"/>
+          <w:numId w:val="11"/>
+        </w:numPr>
+        <w:rPr>
+          <w:color w:val="000000" w:themeColor="text1"/>
+          <w:sz w:val="28"/>
+          <w:szCs w:val="28"/>
+        </w:rPr>
+      </w:pPr>
+      <w:r>
+        <w:rPr>
+          <w:color w:val="000000" w:themeColor="text1"/>
+          <w:sz w:val="28"/>
+          <w:szCs w:val="28"/>
+        </w:rPr>
+        <w:t>City &amp; hospital they are available in</w:t>
+      </w:r>
+    </w:p>
+    <w:p>
+      <w:pPr>
+        <w:pStyle w:val="ListParagraph"/>
+        <w:rPr>
+          <w:b/>
+          <w:color w:val="000000" w:themeColor="text1"/>
+          <w:sz w:val="28"/>
+          <w:szCs w:val="28"/>
+        </w:rPr>
+      </w:pPr>
+    </w:p>
+    <w:p>
+      <w:pPr>
+        <w:rPr>
+          <w:b/>
+          <w:color w:val="000000" w:themeColor="text1"/>
+          <w:sz w:val="28"/>
+          <w:szCs w:val="28"/>
+        </w:rPr>
+      </w:pPr>
+      <w:bookmarkStart w:id="0" w:name="_GoBack"/>
+      <w:bookmarkEnd w:id="0"/>
     </w:p>
     <w:p>
       <w:pPr>
@@ -673,56 +1354,20 @@
         <w:rPr>
           <w:b/>
           <w:color w:val="000000" w:themeColor="text1"/>
-          <w:sz w:val="28"/>
-          <w:szCs w:val="28"/>
+          <w:sz w:val="36"/>
+          <w:szCs w:val="36"/>
         </w:rPr>
         <w:lastRenderedPageBreak/>
-        <w:t>Doct</w:t>
-      </w:r>
-      <w:r>
-        <w:rPr>
-          <w:b/>
-          <w:color w:val="000000" w:themeColor="text1"/>
-          <w:sz w:val="28"/>
-          <w:szCs w:val="28"/>
-        </w:rPr>
-        <w:t>o</w:t>
-      </w:r>
-      <w:r>
-        <w:rPr>
-          <w:b/>
-          <w:color w:val="000000" w:themeColor="text1"/>
-          <w:sz w:val="28"/>
-          <w:szCs w:val="28"/>
-        </w:rPr>
-        <w:t>r profile</w:t>
-      </w:r>
-      <w:r>
-        <w:rPr>
-          <w:b/>
-          <w:color w:val="000000" w:themeColor="text1"/>
-          <w:sz w:val="28"/>
-          <w:szCs w:val="28"/>
-        </w:rPr>
-        <w:t xml:space="preserve">: the system will create a profile for each </w:t>
-      </w:r>
-      <w:r>
-        <w:rPr>
-          <w:b/>
-          <w:color w:val="000000" w:themeColor="text1"/>
-          <w:sz w:val="28"/>
-          <w:szCs w:val="28"/>
-        </w:rPr>
-        <w:t>doctor</w:t>
-      </w:r>
-      <w:r>
-        <w:rPr>
-          <w:b/>
-          <w:color w:val="000000" w:themeColor="text1"/>
-          <w:sz w:val="28"/>
-          <w:szCs w:val="28"/>
-        </w:rPr>
-        <w:t>.</w:t>
+        <w:t>Book A</w:t>
+      </w:r>
+      <w:r>
+        <w:rPr>
+          <w:b/>
+          <w:color w:val="000000" w:themeColor="text1"/>
+          <w:sz w:val="36"/>
+          <w:szCs w:val="36"/>
+        </w:rPr>
+        <w:t>ppointments:</w:t>
       </w:r>
       <w:r>
         <w:rPr>
@@ -733,32 +1378,25 @@
         </w:rPr>
         <w:t xml:space="preserve"> </w:t>
       </w:r>
-      <w:r>
-        <w:rPr>
-          <w:b/>
-          <w:color w:val="000000" w:themeColor="text1"/>
-          <w:sz w:val="28"/>
-          <w:szCs w:val="28"/>
-        </w:rPr>
-        <w:t xml:space="preserve">The records of all </w:t>
-      </w:r>
-      <w:r>
-        <w:rPr>
-          <w:b/>
-          <w:color w:val="000000" w:themeColor="text1"/>
-          <w:sz w:val="28"/>
-          <w:szCs w:val="28"/>
-        </w:rPr>
-        <w:t>doctors</w:t>
-      </w:r>
-      <w:r>
-        <w:rPr>
-          <w:b/>
-          <w:color w:val="000000" w:themeColor="text1"/>
-          <w:sz w:val="28"/>
-          <w:szCs w:val="28"/>
-        </w:rPr>
-        <w:t xml:space="preserve"> are kept in one centralized database and thus reducing duplicate data in the database.</w:t>
+    </w:p>
+    <w:p>
+      <w:pPr>
+        <w:pStyle w:val="ListParagraph"/>
+        <w:ind w:left="945"/>
+        <w:rPr>
+          <w:b/>
+          <w:color w:val="000000" w:themeColor="text1"/>
+          <w:sz w:val="28"/>
+          <w:szCs w:val="28"/>
+        </w:rPr>
+      </w:pPr>
+      <w:r>
+        <w:rPr>
+          <w:color w:val="000000" w:themeColor="text1"/>
+          <w:sz w:val="28"/>
+          <w:szCs w:val="28"/>
+        </w:rPr>
+        <w:t>User can book appointments with half of the payment through online banking.</w:t>
       </w:r>
     </w:p>
     <w:p>
@@ -780,32 +1418,528 @@
           <w:numId w:val="5"/>
         </w:numPr>
         <w:rPr>
-          <w:b/>
-          <w:color w:val="000000" w:themeColor="text1"/>
-          <w:sz w:val="28"/>
-          <w:szCs w:val="28"/>
-        </w:rPr>
-      </w:pPr>
-      <w:r>
-        <w:rPr>
-          <w:b/>
-          <w:color w:val="000000" w:themeColor="text1"/>
-          <w:sz w:val="28"/>
-          <w:szCs w:val="28"/>
-        </w:rPr>
-        <w:t>book appointments: User can book appointments with half of the payment through online banking.</w:t>
-      </w:r>
-    </w:p>
-    <w:p>
-      <w:pPr>
-        <w:pStyle w:val="ListParagraph"/>
-        <w:rPr>
-          <w:b/>
-          <w:color w:val="000000" w:themeColor="text1"/>
-          <w:sz w:val="28"/>
-          <w:szCs w:val="28"/>
-        </w:rPr>
-      </w:pPr>
+          <w:color w:val="000000" w:themeColor="text1"/>
+          <w:sz w:val="28"/>
+          <w:szCs w:val="28"/>
+        </w:rPr>
+      </w:pPr>
+      <w:r>
+        <w:rPr>
+          <w:rFonts w:eastAsia="Times New Roman"/>
+          <w:b/>
+          <w:color w:val="000000" w:themeColor="text1"/>
+          <w:sz w:val="36"/>
+          <w:szCs w:val="36"/>
+        </w:rPr>
+        <w:t>Specialized doctors:</w:t>
+      </w:r>
+      <w:r>
+        <w:rPr>
+          <w:rFonts w:eastAsia="Times New Roman"/>
+          <w:b/>
+          <w:color w:val="000000" w:themeColor="text1"/>
+          <w:sz w:val="28"/>
+          <w:szCs w:val="28"/>
+        </w:rPr>
+        <w:t xml:space="preserve"> </w:t>
+      </w:r>
+    </w:p>
+    <w:p>
+      <w:pPr>
+        <w:pStyle w:val="ListParagraph"/>
+        <w:ind w:left="945"/>
+        <w:rPr>
+          <w:rFonts w:eastAsia="Times New Roman"/>
+          <w:color w:val="000000" w:themeColor="text1"/>
+          <w:sz w:val="28"/>
+          <w:szCs w:val="28"/>
+        </w:rPr>
+      </w:pPr>
+      <w:r>
+        <w:rPr>
+          <w:rFonts w:eastAsia="Times New Roman"/>
+          <w:color w:val="000000" w:themeColor="text1"/>
+          <w:sz w:val="28"/>
+          <w:szCs w:val="28"/>
+        </w:rPr>
+        <w:t>The system will create a</w:t>
+      </w:r>
+      <w:r>
+        <w:rPr>
+          <w:rFonts w:eastAsia="Times New Roman"/>
+          <w:color w:val="000000" w:themeColor="text1"/>
+          <w:sz w:val="28"/>
+          <w:szCs w:val="28"/>
+        </w:rPr>
+        <w:t>n</w:t>
+      </w:r>
+      <w:r>
+        <w:rPr>
+          <w:rFonts w:eastAsia="Times New Roman"/>
+          <w:color w:val="000000" w:themeColor="text1"/>
+          <w:sz w:val="28"/>
+          <w:szCs w:val="28"/>
+        </w:rPr>
+        <w:t xml:space="preserve"> extra option where user can find the </w:t>
+      </w:r>
+      <w:r>
+        <w:rPr>
+          <w:rFonts w:eastAsia="Times New Roman"/>
+          <w:color w:val="000000" w:themeColor="text1"/>
+          <w:sz w:val="28"/>
+          <w:szCs w:val="28"/>
+        </w:rPr>
+        <w:t>doctor</w:t>
+      </w:r>
+      <w:r>
+        <w:rPr>
+          <w:rFonts w:eastAsia="Times New Roman"/>
+          <w:color w:val="000000" w:themeColor="text1"/>
+          <w:sz w:val="28"/>
+          <w:szCs w:val="28"/>
+        </w:rPr>
+        <w:t xml:space="preserve"> who are specialized </w:t>
+      </w:r>
+      <w:r>
+        <w:rPr>
+          <w:rFonts w:eastAsia="Times New Roman"/>
+          <w:color w:val="000000" w:themeColor="text1"/>
+          <w:sz w:val="28"/>
+          <w:szCs w:val="28"/>
+        </w:rPr>
+        <w:t xml:space="preserve">in their respective </w:t>
+      </w:r>
+      <w:r>
+        <w:rPr>
+          <w:rFonts w:eastAsia="Times New Roman"/>
+          <w:color w:val="000000" w:themeColor="text1"/>
+          <w:sz w:val="28"/>
+          <w:szCs w:val="28"/>
+        </w:rPr>
+        <w:t>fields</w:t>
+      </w:r>
+      <w:r>
+        <w:rPr>
+          <w:rFonts w:eastAsia="Times New Roman"/>
+          <w:color w:val="000000" w:themeColor="text1"/>
+          <w:sz w:val="28"/>
+          <w:szCs w:val="28"/>
+        </w:rPr>
+        <w:t>.</w:t>
+      </w:r>
+    </w:p>
+    <w:p>
+      <w:pPr>
+        <w:pStyle w:val="ListParagraph"/>
+        <w:ind w:left="945"/>
+        <w:rPr>
+          <w:rFonts w:eastAsia="Times New Roman"/>
+          <w:color w:val="000000" w:themeColor="text1"/>
+          <w:sz w:val="28"/>
+          <w:szCs w:val="28"/>
+        </w:rPr>
+      </w:pPr>
+    </w:p>
+    <w:p>
+      <w:pPr>
+        <w:rPr>
+          <w:b/>
+          <w:color w:val="000000" w:themeColor="text1"/>
+          <w:sz w:val="36"/>
+          <w:szCs w:val="36"/>
+        </w:rPr>
+      </w:pPr>
+      <w:r>
+        <w:rPr>
+          <w:b/>
+          <w:color w:val="000000" w:themeColor="text1"/>
+          <w:sz w:val="36"/>
+          <w:szCs w:val="36"/>
+        </w:rPr>
+        <w:t>Real life impact:</w:t>
+      </w:r>
+    </w:p>
+    <w:p>
+      <w:pPr>
+        <w:pStyle w:val="ListParagraph"/>
+        <w:numPr>
+          <w:ilvl w:val="0"/>
+          <w:numId w:val="12"/>
+        </w:numPr>
+        <w:rPr>
+          <w:color w:val="000000" w:themeColor="text1"/>
+          <w:sz w:val="28"/>
+          <w:szCs w:val="28"/>
+        </w:rPr>
+      </w:pPr>
+      <w:r>
+        <w:rPr>
+          <w:color w:val="000000" w:themeColor="text1"/>
+          <w:sz w:val="28"/>
+          <w:szCs w:val="28"/>
+        </w:rPr>
+        <w:t>People can use it while at home or anywhere</w:t>
+      </w:r>
+    </w:p>
+    <w:p>
+      <w:pPr>
+        <w:pStyle w:val="ListParagraph"/>
+        <w:numPr>
+          <w:ilvl w:val="0"/>
+          <w:numId w:val="12"/>
+        </w:numPr>
+        <w:rPr>
+          <w:color w:val="000000" w:themeColor="text1"/>
+          <w:sz w:val="28"/>
+          <w:szCs w:val="28"/>
+        </w:rPr>
+      </w:pPr>
+      <w:r>
+        <w:rPr>
+          <w:color w:val="000000" w:themeColor="text1"/>
+          <w:sz w:val="28"/>
+          <w:szCs w:val="28"/>
+        </w:rPr>
+        <w:t>Will be benefited by knowing about the specialized doctors and their timing</w:t>
+      </w:r>
+    </w:p>
+    <w:p>
+      <w:pPr>
+        <w:pStyle w:val="ListParagraph"/>
+        <w:numPr>
+          <w:ilvl w:val="0"/>
+          <w:numId w:val="12"/>
+        </w:numPr>
+        <w:rPr>
+          <w:color w:val="000000" w:themeColor="text1"/>
+          <w:sz w:val="28"/>
+          <w:szCs w:val="28"/>
+        </w:rPr>
+      </w:pPr>
+      <w:r>
+        <w:rPr>
+          <w:color w:val="000000" w:themeColor="text1"/>
+          <w:sz w:val="28"/>
+          <w:szCs w:val="28"/>
+        </w:rPr>
+        <w:t>Can take appointment from anywhere</w:t>
+      </w:r>
+    </w:p>
+    <w:p>
+      <w:pPr>
+        <w:pStyle w:val="ListParagraph"/>
+        <w:numPr>
+          <w:ilvl w:val="0"/>
+          <w:numId w:val="12"/>
+        </w:numPr>
+        <w:rPr>
+          <w:color w:val="000000" w:themeColor="text1"/>
+          <w:sz w:val="28"/>
+          <w:szCs w:val="28"/>
+        </w:rPr>
+      </w:pPr>
+      <w:r>
+        <w:rPr>
+          <w:color w:val="000000" w:themeColor="text1"/>
+          <w:sz w:val="28"/>
+          <w:szCs w:val="28"/>
+        </w:rPr>
+        <w:t>Can use while emergency</w:t>
+      </w:r>
+    </w:p>
+    <w:p>
+      <w:pPr>
+        <w:pStyle w:val="ListParagraph"/>
+        <w:numPr>
+          <w:ilvl w:val="0"/>
+          <w:numId w:val="12"/>
+        </w:numPr>
+        <w:rPr>
+          <w:color w:val="000000" w:themeColor="text1"/>
+          <w:sz w:val="28"/>
+          <w:szCs w:val="28"/>
+        </w:rPr>
+      </w:pPr>
+      <w:r>
+        <w:rPr>
+          <w:color w:val="000000" w:themeColor="text1"/>
+          <w:sz w:val="28"/>
+          <w:szCs w:val="28"/>
+        </w:rPr>
+        <w:t xml:space="preserve">The lobbing system can be reduced </w:t>
+      </w:r>
+    </w:p>
+    <w:p>
+      <w:pPr>
+        <w:rPr>
+          <w:color w:val="000000" w:themeColor="text1"/>
+          <w:sz w:val="28"/>
+          <w:szCs w:val="28"/>
+        </w:rPr>
+      </w:pPr>
+      <w:r>
+        <w:rPr>
+          <w:b/>
+          <w:color w:val="000000" w:themeColor="text1"/>
+          <w:sz w:val="36"/>
+          <w:szCs w:val="36"/>
+        </w:rPr>
+        <w:t>Business Model:</w:t>
+      </w:r>
+      <w:r>
+        <w:rPr>
+          <w:b/>
+          <w:color w:val="000000" w:themeColor="text1"/>
+          <w:sz w:val="36"/>
+          <w:szCs w:val="36"/>
+        </w:rPr>
+        <w:t xml:space="preserve"> </w:t>
+      </w:r>
+      <w:r>
+        <w:rPr>
+          <w:color w:val="000000" w:themeColor="text1"/>
+          <w:sz w:val="28"/>
+          <w:szCs w:val="28"/>
+        </w:rPr>
+        <w:t xml:space="preserve">Our main focus is on collecting revenues from the fees that are paid to the doctors by the patients. </w:t>
+      </w:r>
+    </w:p>
+    <w:p>
+      <w:pPr>
+        <w:jc w:val="both"/>
+        <w:rPr>
+          <w:rFonts w:cstheme="minorHAnsi"/>
+          <w:color w:val="000000" w:themeColor="text1"/>
+          <w:sz w:val="28"/>
+          <w:szCs w:val="28"/>
+        </w:rPr>
+      </w:pPr>
+      <w:r>
+        <w:rPr>
+          <w:b/>
+          <w:color w:val="000000" w:themeColor="text1"/>
+          <w:sz w:val="36"/>
+          <w:szCs w:val="36"/>
+        </w:rPr>
+        <w:t xml:space="preserve">Banking Partners: </w:t>
+      </w:r>
+      <w:r>
+        <w:rPr>
+          <w:color w:val="000000" w:themeColor="text1"/>
+          <w:sz w:val="28"/>
+          <w:szCs w:val="28"/>
+        </w:rPr>
+        <w:t xml:space="preserve">To take the appointment one need to pay the half fees via online banking. </w:t>
+      </w:r>
+      <w:r>
+        <w:rPr>
+          <w:rFonts w:cstheme="minorHAnsi"/>
+          <w:color w:val="000000" w:themeColor="text1"/>
+          <w:sz w:val="28"/>
+          <w:szCs w:val="28"/>
+        </w:rPr>
+        <w:t xml:space="preserve">Our service would try to incorporate as many banking partners as possible to ensure a seamless experience for the customers. </w:t>
+      </w:r>
+    </w:p>
+    <w:p>
+      <w:pPr>
+        <w:jc w:val="both"/>
+        <w:rPr>
+          <w:rFonts w:cstheme="minorHAnsi"/>
+          <w:color w:val="000000" w:themeColor="text1"/>
+          <w:sz w:val="24"/>
+          <w:szCs w:val="24"/>
+        </w:rPr>
+      </w:pPr>
+      <w:r>
+        <w:rPr>
+          <w:rFonts w:cstheme="minorHAnsi"/>
+          <w:color w:val="000000" w:themeColor="text1"/>
+          <w:sz w:val="28"/>
+          <w:szCs w:val="28"/>
+        </w:rPr>
+        <w:t>The banking partner needs to be aware that the product would have access to these information</w:t>
+      </w:r>
+      <w:r>
+        <w:rPr>
+          <w:rFonts w:cstheme="minorHAnsi"/>
+          <w:color w:val="000000" w:themeColor="text1"/>
+          <w:sz w:val="28"/>
+          <w:szCs w:val="28"/>
+        </w:rPr>
+        <w:t>.</w:t>
+      </w:r>
+    </w:p>
+    <w:p>
+      <w:pPr>
+        <w:pStyle w:val="ListParagraph"/>
+        <w:numPr>
+          <w:ilvl w:val="0"/>
+          <w:numId w:val="13"/>
+        </w:numPr>
+        <w:spacing w:after="160" w:line="259" w:lineRule="auto"/>
+        <w:ind w:left="360"/>
+        <w:rPr>
+          <w:rFonts w:cstheme="minorHAnsi"/>
+          <w:color w:val="000000" w:themeColor="text1"/>
+          <w:sz w:val="28"/>
+          <w:szCs w:val="28"/>
+        </w:rPr>
+      </w:pPr>
+      <w:r>
+        <w:rPr>
+          <w:rFonts w:cstheme="minorHAnsi"/>
+          <w:color w:val="000000" w:themeColor="text1"/>
+          <w:sz w:val="28"/>
+          <w:szCs w:val="28"/>
+        </w:rPr>
+        <w:t>Transaction ID.</w:t>
+      </w:r>
+    </w:p>
+    <w:p>
+      <w:pPr>
+        <w:pStyle w:val="ListParagraph"/>
+        <w:numPr>
+          <w:ilvl w:val="0"/>
+          <w:numId w:val="13"/>
+        </w:numPr>
+        <w:spacing w:after="160" w:line="259" w:lineRule="auto"/>
+        <w:ind w:left="360"/>
+        <w:rPr>
+          <w:rFonts w:cstheme="minorHAnsi"/>
+          <w:color w:val="000000" w:themeColor="text1"/>
+          <w:sz w:val="28"/>
+          <w:szCs w:val="28"/>
+        </w:rPr>
+      </w:pPr>
+      <w:r>
+        <w:rPr>
+          <w:rFonts w:cstheme="minorHAnsi"/>
+          <w:color w:val="000000" w:themeColor="text1"/>
+          <w:sz w:val="28"/>
+          <w:szCs w:val="28"/>
+        </w:rPr>
+        <w:t>Transaction time.</w:t>
+      </w:r>
+    </w:p>
+    <w:p>
+      <w:pPr>
+        <w:pStyle w:val="ListParagraph"/>
+        <w:numPr>
+          <w:ilvl w:val="0"/>
+          <w:numId w:val="13"/>
+        </w:numPr>
+        <w:spacing w:after="160" w:line="259" w:lineRule="auto"/>
+        <w:ind w:left="360"/>
+        <w:rPr>
+          <w:rFonts w:cstheme="minorHAnsi"/>
+          <w:color w:val="000000" w:themeColor="text1"/>
+          <w:sz w:val="28"/>
+          <w:szCs w:val="28"/>
+        </w:rPr>
+      </w:pPr>
+      <w:r>
+        <w:rPr>
+          <w:rFonts w:cstheme="minorHAnsi"/>
+          <w:color w:val="000000" w:themeColor="text1"/>
+          <w:sz w:val="28"/>
+          <w:szCs w:val="28"/>
+        </w:rPr>
+        <w:t>User making the transaction.</w:t>
+      </w:r>
+    </w:p>
+    <w:p>
+      <w:pPr>
+        <w:pStyle w:val="ListParagraph"/>
+        <w:numPr>
+          <w:ilvl w:val="0"/>
+          <w:numId w:val="13"/>
+        </w:numPr>
+        <w:spacing w:after="160" w:line="259" w:lineRule="auto"/>
+        <w:ind w:left="360"/>
+        <w:rPr>
+          <w:rFonts w:cstheme="minorHAnsi"/>
+          <w:color w:val="000000" w:themeColor="text1"/>
+          <w:sz w:val="28"/>
+          <w:szCs w:val="28"/>
+        </w:rPr>
+      </w:pPr>
+      <w:r>
+        <w:rPr>
+          <w:rFonts w:cstheme="minorHAnsi"/>
+          <w:color w:val="000000" w:themeColor="text1"/>
+          <w:sz w:val="28"/>
+          <w:szCs w:val="28"/>
+        </w:rPr>
+        <w:t>Transaction amount.</w:t>
+      </w:r>
+    </w:p>
+    <w:p>
+      <w:pPr>
+        <w:spacing w:after="160" w:line="259" w:lineRule="auto"/>
+        <w:rPr>
+          <w:rFonts w:cstheme="minorHAnsi"/>
+          <w:color w:val="000000" w:themeColor="text1"/>
+          <w:sz w:val="28"/>
+          <w:szCs w:val="28"/>
+        </w:rPr>
+      </w:pPr>
+      <w:r>
+        <w:rPr>
+          <w:rFonts w:cstheme="minorHAnsi"/>
+          <w:b/>
+          <w:color w:val="000000" w:themeColor="text1"/>
+          <w:sz w:val="36"/>
+          <w:szCs w:val="36"/>
+        </w:rPr>
+        <w:lastRenderedPageBreak/>
+        <w:t xml:space="preserve">Market Deployment: </w:t>
+      </w:r>
+      <w:r>
+        <w:rPr>
+          <w:rFonts w:cstheme="minorHAnsi"/>
+          <w:color w:val="000000" w:themeColor="text1"/>
+          <w:sz w:val="28"/>
+          <w:szCs w:val="28"/>
+        </w:rPr>
+        <w:t>The product would be released as Website into the online world.</w:t>
+      </w:r>
+      <w:r>
+        <w:rPr>
+          <w:rFonts w:cstheme="minorHAnsi"/>
+          <w:color w:val="000000" w:themeColor="text1"/>
+          <w:sz w:val="28"/>
+          <w:szCs w:val="28"/>
+        </w:rPr>
+        <w:t xml:space="preserve"> </w:t>
+      </w:r>
+      <w:r>
+        <w:rPr>
+          <w:color w:val="000000" w:themeColor="text1"/>
+          <w:sz w:val="28"/>
+          <w:szCs w:val="28"/>
+        </w:rPr>
+        <w:t>First 3 months it will be free of cost. After 3 months we will take 5% of the doctor’s fees from the users to take an appointment.</w:t>
+      </w:r>
+    </w:p>
+    <w:p>
+      <w:pPr>
+        <w:rPr>
+          <w:b/>
+          <w:color w:val="000000" w:themeColor="text1"/>
+          <w:sz w:val="36"/>
+          <w:szCs w:val="36"/>
+        </w:rPr>
+      </w:pPr>
+      <w:r>
+        <w:rPr>
+          <w:b/>
+          <w:color w:val="000000" w:themeColor="text1"/>
+          <w:sz w:val="36"/>
+          <w:szCs w:val="36"/>
+        </w:rPr>
+        <w:t>Project plan:</w:t>
+      </w:r>
     </w:p>
     <w:p>
       <w:pPr>
@@ -823,105 +1957,68 @@
       </w:pPr>
       <w:r>
         <w:rPr>
-          <w:rFonts w:eastAsia="Times New Roman"/>
-          <w:b/>
-          <w:color w:val="000000" w:themeColor="text1"/>
-          <w:sz w:val="28"/>
-          <w:szCs w:val="28"/>
-        </w:rPr>
-        <w:t>S</w:t>
-      </w:r>
-      <w:r>
-        <w:rPr>
-          <w:rFonts w:eastAsia="Times New Roman"/>
-          <w:b/>
-          <w:color w:val="000000" w:themeColor="text1"/>
-          <w:sz w:val="28"/>
-          <w:szCs w:val="28"/>
-        </w:rPr>
-        <w:t>pecialized doctors</w:t>
-      </w:r>
-      <w:r>
-        <w:rPr>
-          <w:rFonts w:eastAsia="Times New Roman"/>
-          <w:b/>
-          <w:color w:val="000000" w:themeColor="text1"/>
-          <w:sz w:val="28"/>
-          <w:szCs w:val="28"/>
-        </w:rPr>
-        <w:t xml:space="preserve">: The system will create a extra option where user can find the </w:t>
-      </w:r>
-      <w:r>
-        <w:rPr>
-          <w:rFonts w:eastAsia="Times New Roman"/>
-          <w:b/>
-          <w:color w:val="000000" w:themeColor="text1"/>
-          <w:sz w:val="28"/>
-          <w:szCs w:val="28"/>
-        </w:rPr>
-        <w:t>doctor</w:t>
-      </w:r>
-      <w:r>
-        <w:rPr>
-          <w:rFonts w:eastAsia="Times New Roman"/>
-          <w:b/>
-          <w:color w:val="000000" w:themeColor="text1"/>
-          <w:sz w:val="28"/>
-          <w:szCs w:val="28"/>
-        </w:rPr>
-        <w:t xml:space="preserve"> who are specialized </w:t>
-      </w:r>
-      <w:r>
-        <w:rPr>
-          <w:rFonts w:eastAsia="Times New Roman"/>
-          <w:b/>
-          <w:color w:val="000000" w:themeColor="text1"/>
-          <w:sz w:val="28"/>
-          <w:szCs w:val="28"/>
-        </w:rPr>
-        <w:t xml:space="preserve">in their </w:t>
-      </w:r>
-      <w:proofErr w:type="gramStart"/>
-      <w:r>
-        <w:rPr>
-          <w:rFonts w:eastAsia="Times New Roman"/>
-          <w:b/>
-          <w:color w:val="000000" w:themeColor="text1"/>
-          <w:sz w:val="28"/>
-          <w:szCs w:val="28"/>
-        </w:rPr>
-        <w:t>respective  fields</w:t>
-      </w:r>
-      <w:proofErr w:type="gramEnd"/>
-    </w:p>
-    <w:p>
-      <w:pPr>
-        <w:pStyle w:val="ListParagraph"/>
-        <w:rPr>
-          <w:b/>
-          <w:color w:val="000000" w:themeColor="text1"/>
-          <w:sz w:val="28"/>
-          <w:szCs w:val="28"/>
-        </w:rPr>
-      </w:pPr>
-    </w:p>
-    <w:p>
-      <w:pPr>
-        <w:rPr>
-          <w:b/>
-          <w:color w:val="000000" w:themeColor="text1"/>
-          <w:sz w:val="28"/>
-          <w:szCs w:val="28"/>
-        </w:rPr>
-      </w:pPr>
-      <w:r>
-        <w:rPr>
-          <w:b/>
-          <w:color w:val="000000" w:themeColor="text1"/>
-          <w:sz w:val="28"/>
-          <w:szCs w:val="28"/>
-        </w:rPr>
-        <w:t>Project plan:</w:t>
+          <w:b/>
+          <w:color w:val="000000" w:themeColor="text1"/>
+          <w:sz w:val="28"/>
+          <w:szCs w:val="28"/>
+        </w:rPr>
+        <w:t xml:space="preserve">Month-1: </w:t>
+      </w:r>
+      <w:r>
+        <w:rPr>
+          <w:color w:val="000000" w:themeColor="text1"/>
+          <w:sz w:val="28"/>
+          <w:szCs w:val="28"/>
+        </w:rPr>
+        <w:t xml:space="preserve">Data collection and </w:t>
+      </w:r>
+      <w:r>
+        <w:rPr>
+          <w:color w:val="000000" w:themeColor="text1"/>
+          <w:sz w:val="28"/>
+          <w:szCs w:val="28"/>
+        </w:rPr>
+        <w:t>Front-end</w:t>
+      </w:r>
+      <w:r>
+        <w:rPr>
+          <w:color w:val="000000" w:themeColor="text1"/>
+          <w:sz w:val="28"/>
+          <w:szCs w:val="28"/>
+        </w:rPr>
+        <w:t xml:space="preserve">/UI Design (for front-end we will use html, </w:t>
+      </w:r>
+      <w:r>
+        <w:rPr>
+          <w:color w:val="000000" w:themeColor="text1"/>
+          <w:sz w:val="28"/>
+          <w:szCs w:val="28"/>
+        </w:rPr>
+        <w:t>CSS</w:t>
+      </w:r>
+      <w:r>
+        <w:rPr>
+          <w:color w:val="000000" w:themeColor="text1"/>
+          <w:sz w:val="28"/>
+          <w:szCs w:val="28"/>
+        </w:rPr>
+        <w:t xml:space="preserve">, bootstrap, </w:t>
+      </w:r>
+      <w:r>
+        <w:rPr>
+          <w:color w:val="000000" w:themeColor="text1"/>
+          <w:sz w:val="28"/>
+          <w:szCs w:val="28"/>
+        </w:rPr>
+        <w:t>jQuery</w:t>
+      </w:r>
+      <w:r>
+        <w:rPr>
+          <w:color w:val="000000" w:themeColor="text1"/>
+          <w:sz w:val="28"/>
+          <w:szCs w:val="28"/>
+        </w:rPr>
+        <w:t xml:space="preserve"> )</w:t>
       </w:r>
     </w:p>
     <w:p>
@@ -945,64 +2042,16 @@
           <w:sz w:val="28"/>
           <w:szCs w:val="28"/>
         </w:rPr>
-        <w:t xml:space="preserve">Month-1: Data collection and </w:t>
-      </w:r>
-      <w:r>
-        <w:rPr>
-          <w:b/>
-          <w:color w:val="000000" w:themeColor="text1"/>
-          <w:sz w:val="28"/>
-          <w:szCs w:val="28"/>
-        </w:rPr>
-        <w:t>Front-end</w:t>
-      </w:r>
-      <w:r>
-        <w:rPr>
-          <w:b/>
-          <w:color w:val="000000" w:themeColor="text1"/>
-          <w:sz w:val="28"/>
-          <w:szCs w:val="28"/>
-        </w:rPr>
-        <w:t xml:space="preserve">/UI Design (for front-end we will use html, </w:t>
-      </w:r>
-      <w:r>
-        <w:rPr>
-          <w:b/>
-          <w:color w:val="000000" w:themeColor="text1"/>
-          <w:sz w:val="28"/>
-          <w:szCs w:val="28"/>
-        </w:rPr>
-        <w:t>CSS</w:t>
-      </w:r>
-      <w:r>
-        <w:rPr>
-          <w:b/>
-          <w:color w:val="000000" w:themeColor="text1"/>
-          <w:sz w:val="28"/>
-          <w:szCs w:val="28"/>
-        </w:rPr>
-        <w:t xml:space="preserve">, bootstrap, </w:t>
-      </w:r>
-      <w:proofErr w:type="gramStart"/>
-      <w:r>
-        <w:rPr>
-          <w:b/>
-          <w:color w:val="000000" w:themeColor="text1"/>
-          <w:sz w:val="28"/>
-          <w:szCs w:val="28"/>
-        </w:rPr>
-        <w:t>jQuery</w:t>
-      </w:r>
-      <w:r>
-        <w:rPr>
-          <w:b/>
-          <w:color w:val="000000" w:themeColor="text1"/>
-          <w:sz w:val="28"/>
-          <w:szCs w:val="28"/>
-        </w:rPr>
-        <w:t xml:space="preserve"> )</w:t>
-      </w:r>
-      <w:proofErr w:type="gramEnd"/>
+        <w:t xml:space="preserve">Month-2: </w:t>
+      </w:r>
+      <w:r>
+        <w:rPr>
+          <w:color w:val="000000" w:themeColor="text1"/>
+          <w:sz w:val="28"/>
+          <w:szCs w:val="28"/>
+        </w:rPr>
+        <w:t>Back-end and database add. (for back-end we will use PHP &amp; for database MYSQL)</w:t>
+      </w:r>
     </w:p>
     <w:p>
       <w:pPr>
@@ -1025,50 +2074,51 @@
           <w:sz w:val="28"/>
           <w:szCs w:val="28"/>
         </w:rPr>
-        <w:t>Month-2: Back-end and database add. (for back-end we will use PHP &amp; for database MYSQL)</w:t>
-      </w:r>
-    </w:p>
-    <w:p>
-      <w:pPr>
-        <w:pStyle w:val="ListParagraph"/>
-        <w:numPr>
-          <w:ilvl w:val="0"/>
-          <w:numId w:val="5"/>
-        </w:numPr>
-        <w:rPr>
-          <w:b/>
-          <w:color w:val="000000" w:themeColor="text1"/>
-          <w:sz w:val="28"/>
-          <w:szCs w:val="28"/>
-        </w:rPr>
-      </w:pPr>
-      <w:r>
-        <w:rPr>
-          <w:b/>
-          <w:color w:val="000000" w:themeColor="text1"/>
-          <w:sz w:val="28"/>
-          <w:szCs w:val="28"/>
-        </w:rPr>
-        <w:t>Month-3: Testing and Extra Features add</w:t>
-      </w:r>
-    </w:p>
-    <w:p>
-      <w:pPr>
-        <w:rPr>
-          <w:b/>
-          <w:color w:val="000000" w:themeColor="text1"/>
-          <w:sz w:val="28"/>
-          <w:szCs w:val="28"/>
-        </w:rPr>
-      </w:pPr>
-      <w:r>
-        <w:rPr>
-          <w:b/>
-          <w:color w:val="000000" w:themeColor="text1"/>
-          <w:sz w:val="28"/>
-          <w:szCs w:val="28"/>
-        </w:rPr>
-        <w:t>Framework: Bootstrap</w:t>
+        <w:t xml:space="preserve">Month-3: </w:t>
+      </w:r>
+      <w:r>
+        <w:rPr>
+          <w:color w:val="000000" w:themeColor="text1"/>
+          <w:sz w:val="28"/>
+          <w:szCs w:val="28"/>
+        </w:rPr>
+        <w:t>Testing and Extra Features add</w:t>
+      </w:r>
+    </w:p>
+    <w:p>
+      <w:pPr>
+        <w:rPr>
+          <w:b/>
+          <w:color w:val="000000" w:themeColor="text1"/>
+          <w:sz w:val="28"/>
+          <w:szCs w:val="28"/>
+        </w:rPr>
+      </w:pPr>
+      <w:r>
+        <w:rPr>
+          <w:b/>
+          <w:color w:val="000000" w:themeColor="text1"/>
+          <w:sz w:val="36"/>
+          <w:szCs w:val="36"/>
+        </w:rPr>
+        <w:t>Framework:</w:t>
+      </w:r>
+      <w:r>
+        <w:rPr>
+          <w:b/>
+          <w:color w:val="000000" w:themeColor="text1"/>
+          <w:sz w:val="28"/>
+          <w:szCs w:val="28"/>
+        </w:rPr>
+        <w:t xml:space="preserve"> </w:t>
+      </w:r>
+      <w:r>
+        <w:rPr>
+          <w:color w:val="000000" w:themeColor="text1"/>
+          <w:sz w:val="28"/>
+          <w:szCs w:val="28"/>
+        </w:rPr>
+        <w:t>Bootstrap</w:t>
       </w:r>
     </w:p>
     <w:sectPr>
@@ -1082,7 +2132,7 @@
 </file>
 
 <file path=word/endnotes.xml><?xml version="1.0" encoding="utf-8"?>
-<w:endnotes xmlns:wpc="http://schemas.microsoft.com/office/word/2010/wordprocessingCanvas" xmlns:cx="http://schemas.microsoft.com/office/drawing/2014/chartex" xmlns:cx1="http://schemas.microsoft.com/office/drawing/2015/9/8/chartex" xmlns:cx2="http://schemas.microsoft.com/office/drawing/2015/10/21/chartex" xmlns:cx3="http://schemas.microsoft.com/office/drawing/2016/5/9/chartex" xmlns:cx4="http://schemas.microsoft.com/office/drawing/2016/5/10/chartex" xmlns:cx5="http://schemas.microsoft.com/office/drawing/2016/5/11/chartex" xmlns:cx6="http://schemas.microsoft.com/office/drawing/2016/5/12/chartex" xmlns:cx7="http://schemas.microsoft.com/office/drawing/2016/5/13/chartex" xmlns:cx8="http://schemas.microsoft.com/office/drawing/2016/5/14/chartex" xmlns:mc="http://schemas.openxmlformats.org/markup-compatibility/2006" xmlns:aink="http://schemas.microsoft.com/office/drawing/2016/ink" xmlns:am3d="http://schemas.microsoft.com/office/drawing/2017/model3d" xmlns:o="urn:schemas-microsoft-com:office:office" xmlns:r="http://schemas.openxmlformats.org/officeDocument/2006/relationships" xmlns:m="http://schemas.openxmlformats.org/officeDocument/2006/math" xmlns:v="urn:schemas-microsoft-com:vml" xmlns:wp14="http://schemas.microsoft.com/office/word/2010/wordprocessingDrawing" xmlns:wp="http://schemas.openxmlformats.org/drawingml/2006/wordprocessingDrawing" xmlns:w10="urn:schemas-microsoft-com:office:word" xmlns:w="http://schemas.openxmlformats.org/wordprocessingml/2006/main" xmlns:w14="http://schemas.microsoft.com/office/word/2010/wordml" xmlns:w15="http://schemas.microsoft.com/office/word/2012/wordml" xmlns:w16cid="http://schemas.microsoft.com/office/word/2016/wordml/cid" xmlns:w16se="http://schemas.microsoft.com/office/word/2015/wordml/symex" xmlns:wpg="http://schemas.microsoft.com/office/word/2010/wordprocessingGroup" xmlns:wpi="http://schemas.microsoft.com/office/word/2010/wordprocessingInk" xmlns:wne="http://schemas.microsoft.com/office/word/2006/wordml" xmlns:wps="http://schemas.microsoft.com/office/word/2010/wordprocessingShape" mc:Ignorable="w14 w15 w16se w16cid wp14">
+<w:endnotes xmlns:wpc="http://schemas.microsoft.com/office/word/2010/wordprocessingCanvas" xmlns:cx="http://schemas.microsoft.com/office/drawing/2014/chartex" xmlns:cx1="http://schemas.microsoft.com/office/drawing/2015/9/8/chartex" xmlns:mc="http://schemas.openxmlformats.org/markup-compatibility/2006" xmlns:o="urn:schemas-microsoft-com:office:office" xmlns:r="http://schemas.openxmlformats.org/officeDocument/2006/relationships" xmlns:m="http://schemas.openxmlformats.org/officeDocument/2006/math" xmlns:v="urn:schemas-microsoft-com:vml" xmlns:wp14="http://schemas.microsoft.com/office/word/2010/wordprocessingDrawing" xmlns:wp="http://schemas.openxmlformats.org/drawingml/2006/wordprocessingDrawing" xmlns:w10="urn:schemas-microsoft-com:office:word" xmlns:w="http://schemas.openxmlformats.org/wordprocessingml/2006/main" xmlns:w14="http://schemas.microsoft.com/office/word/2010/wordml" xmlns:w15="http://schemas.microsoft.com/office/word/2012/wordml" xmlns:w16se="http://schemas.microsoft.com/office/word/2015/wordml/symex" xmlns:wpg="http://schemas.microsoft.com/office/word/2010/wordprocessingGroup" xmlns:wpi="http://schemas.microsoft.com/office/word/2010/wordprocessingInk" xmlns:wne="http://schemas.microsoft.com/office/word/2006/wordml" xmlns:wps="http://schemas.microsoft.com/office/word/2010/wordprocessingShape" mc:Ignorable="w14 w15 w16se wp14">
   <w:endnote w:type="separator" w:id="-1">
     <w:p>
       <w:pPr>
@@ -1107,7 +2157,7 @@
 </file>
 
 <file path=word/footnotes.xml><?xml version="1.0" encoding="utf-8"?>
-<w:footnotes xmlns:wpc="http://schemas.microsoft.com/office/word/2010/wordprocessingCanvas" xmlns:cx="http://schemas.microsoft.com/office/drawing/2014/chartex" xmlns:cx1="http://schemas.microsoft.com/office/drawing/2015/9/8/chartex" xmlns:cx2="http://schemas.microsoft.com/office/drawing/2015/10/21/chartex" xmlns:cx3="http://schemas.microsoft.com/office/drawing/2016/5/9/chartex" xmlns:cx4="http://schemas.microsoft.com/office/drawing/2016/5/10/chartex" xmlns:cx5="http://schemas.microsoft.com/office/drawing/2016/5/11/chartex" xmlns:cx6="http://schemas.microsoft.com/office/drawing/2016/5/12/chartex" xmlns:cx7="http://schemas.microsoft.com/office/drawing/2016/5/13/chartex" xmlns:cx8="http://schemas.microsoft.com/office/drawing/2016/5/14/chartex" xmlns:mc="http://schemas.openxmlformats.org/markup-compatibility/2006" xmlns:aink="http://schemas.microsoft.com/office/drawing/2016/ink" xmlns:am3d="http://schemas.microsoft.com/office/drawing/2017/model3d" xmlns:o="urn:schemas-microsoft-com:office:office" xmlns:r="http://schemas.openxmlformats.org/officeDocument/2006/relationships" xmlns:m="http://schemas.openxmlformats.org/officeDocument/2006/math" xmlns:v="urn:schemas-microsoft-com:vml" xmlns:wp14="http://schemas.microsoft.com/office/word/2010/wordprocessingDrawing" xmlns:wp="http://schemas.openxmlformats.org/drawingml/2006/wordprocessingDrawing" xmlns:w10="urn:schemas-microsoft-com:office:word" xmlns:w="http://schemas.openxmlformats.org/wordprocessingml/2006/main" xmlns:w14="http://schemas.microsoft.com/office/word/2010/wordml" xmlns:w15="http://schemas.microsoft.com/office/word/2012/wordml" xmlns:w16cid="http://schemas.microsoft.com/office/word/2016/wordml/cid" xmlns:w16se="http://schemas.microsoft.com/office/word/2015/wordml/symex" xmlns:wpg="http://schemas.microsoft.com/office/word/2010/wordprocessingGroup" xmlns:wpi="http://schemas.microsoft.com/office/word/2010/wordprocessingInk" xmlns:wne="http://schemas.microsoft.com/office/word/2006/wordml" xmlns:wps="http://schemas.microsoft.com/office/word/2010/wordprocessingShape" mc:Ignorable="w14 w15 w16se w16cid wp14">
+<w:footnotes xmlns:wpc="http://schemas.microsoft.com/office/word/2010/wordprocessingCanvas" xmlns:cx="http://schemas.microsoft.com/office/drawing/2014/chartex" xmlns:cx1="http://schemas.microsoft.com/office/drawing/2015/9/8/chartex" xmlns:mc="http://schemas.openxmlformats.org/markup-compatibility/2006" xmlns:o="urn:schemas-microsoft-com:office:office" xmlns:r="http://schemas.openxmlformats.org/officeDocument/2006/relationships" xmlns:m="http://schemas.openxmlformats.org/officeDocument/2006/math" xmlns:v="urn:schemas-microsoft-com:vml" xmlns:wp14="http://schemas.microsoft.com/office/word/2010/wordprocessingDrawing" xmlns:wp="http://schemas.openxmlformats.org/drawingml/2006/wordprocessingDrawing" xmlns:w10="urn:schemas-microsoft-com:office:word" xmlns:w="http://schemas.openxmlformats.org/wordprocessingml/2006/main" xmlns:w14="http://schemas.microsoft.com/office/word/2010/wordml" xmlns:w15="http://schemas.microsoft.com/office/word/2012/wordml" xmlns:w16se="http://schemas.microsoft.com/office/word/2015/wordml/symex" xmlns:wpg="http://schemas.microsoft.com/office/word/2010/wordprocessingGroup" xmlns:wpi="http://schemas.microsoft.com/office/word/2010/wordprocessingInk" xmlns:wne="http://schemas.microsoft.com/office/word/2006/wordml" xmlns:wps="http://schemas.microsoft.com/office/word/2010/wordprocessingShape" mc:Ignorable="w14 w15 w16se wp14">
   <w:footnote w:type="separator" w:id="-1">
     <w:p>
       <w:pPr>
@@ -1132,20 +2182,247 @@
 </file>
 
 <file path=word/numbering.xml><?xml version="1.0" encoding="utf-8"?>
-<w:numbering xmlns:wpc="http://schemas.microsoft.com/office/word/2010/wordprocessingCanvas" xmlns:cx="http://schemas.microsoft.com/office/drawing/2014/chartex" xmlns:cx1="http://schemas.microsoft.com/office/drawing/2015/9/8/chartex" xmlns:cx2="http://schemas.microsoft.com/office/drawing/2015/10/21/chartex" xmlns:cx3="http://schemas.microsoft.com/office/drawing/2016/5/9/chartex" xmlns:cx4="http://schemas.microsoft.com/office/drawing/2016/5/10/chartex" xmlns:cx5="http://schemas.microsoft.com/office/drawing/2016/5/11/chartex" xmlns:cx6="http://schemas.microsoft.com/office/drawing/2016/5/12/chartex" xmlns:cx7="http://schemas.microsoft.com/office/drawing/2016/5/13/chartex" xmlns:cx8="http://schemas.microsoft.com/office/drawing/2016/5/14/chartex" xmlns:mc="http://schemas.openxmlformats.org/markup-compatibility/2006" xmlns:aink="http://schemas.microsoft.com/office/drawing/2016/ink" xmlns:am3d="http://schemas.microsoft.com/office/drawing/2017/model3d" xmlns:o="urn:schemas-microsoft-com:office:office" xmlns:r="http://schemas.openxmlformats.org/officeDocument/2006/relationships" xmlns:m="http://schemas.openxmlformats.org/officeDocument/2006/math" xmlns:v="urn:schemas-microsoft-com:vml" xmlns:wp14="http://schemas.microsoft.com/office/word/2010/wordprocessingDrawing" xmlns:wp="http://schemas.openxmlformats.org/drawingml/2006/wordprocessingDrawing" xmlns:w10="urn:schemas-microsoft-com:office:word" xmlns:w="http://schemas.openxmlformats.org/wordprocessingml/2006/main" xmlns:w14="http://schemas.microsoft.com/office/word/2010/wordml" xmlns:w15="http://schemas.microsoft.com/office/word/2012/wordml" xmlns:w16cid="http://schemas.microsoft.com/office/word/2016/wordml/cid" xmlns:w16se="http://schemas.microsoft.com/office/word/2015/wordml/symex" xmlns:wpg="http://schemas.microsoft.com/office/word/2010/wordprocessingGroup" xmlns:wpi="http://schemas.microsoft.com/office/word/2010/wordprocessingInk" xmlns:wne="http://schemas.microsoft.com/office/word/2006/wordml" xmlns:wps="http://schemas.microsoft.com/office/word/2010/wordprocessingShape" mc:Ignorable="w14 w15 w16se w16cid wp14">
+<w:numbering xmlns:wpc="http://schemas.microsoft.com/office/word/2010/wordprocessingCanvas" xmlns:cx="http://schemas.microsoft.com/office/drawing/2014/chartex" xmlns:cx1="http://schemas.microsoft.com/office/drawing/2015/9/8/chartex" xmlns:mc="http://schemas.openxmlformats.org/markup-compatibility/2006" xmlns:o="urn:schemas-microsoft-com:office:office" xmlns:r="http://schemas.openxmlformats.org/officeDocument/2006/relationships" xmlns:m="http://schemas.openxmlformats.org/officeDocument/2006/math" xmlns:v="urn:schemas-microsoft-com:vml" xmlns:wp14="http://schemas.microsoft.com/office/word/2010/wordprocessingDrawing" xmlns:wp="http://schemas.openxmlformats.org/drawingml/2006/wordprocessingDrawing" xmlns:w10="urn:schemas-microsoft-com:office:word" xmlns:w="http://schemas.openxmlformats.org/wordprocessingml/2006/main" xmlns:w14="http://schemas.microsoft.com/office/word/2010/wordml" xmlns:w15="http://schemas.microsoft.com/office/word/2012/wordml" xmlns:w16se="http://schemas.microsoft.com/office/word/2015/wordml/symex" xmlns:wpg="http://schemas.microsoft.com/office/word/2010/wordprocessingGroup" xmlns:wpi="http://schemas.microsoft.com/office/word/2010/wordprocessingInk" xmlns:wne="http://schemas.microsoft.com/office/word/2006/wordml" xmlns:wps="http://schemas.microsoft.com/office/word/2010/wordprocessingShape" mc:Ignorable="w14 w15 w16se wp14">
   <w:abstractNum w:abstractNumId="0" w15:restartNumberingAfterBreak="0">
+    <w:nsid w:val="003E093F"/>
+    <w:multiLevelType w:val="hybridMultilevel"/>
+    <w:tmpl w:val="C7B62E96"/>
+    <w:lvl w:ilvl="0" w:tplc="04090001">
+      <w:start w:val="1"/>
+      <w:numFmt w:val="bullet"/>
+      <w:lvlText w:val=""/>
+      <w:lvlJc w:val="left"/>
+      <w:pPr>
+        <w:ind w:left="2880" w:hanging="360"/>
+      </w:pPr>
+      <w:rPr>
+        <w:rFonts w:ascii="Symbol" w:hAnsi="Symbol" w:hint="default"/>
+      </w:rPr>
+    </w:lvl>
+    <w:lvl w:ilvl="1" w:tplc="04090003" w:tentative="1">
+      <w:start w:val="1"/>
+      <w:numFmt w:val="bullet"/>
+      <w:lvlText w:val="o"/>
+      <w:lvlJc w:val="left"/>
+      <w:pPr>
+        <w:ind w:left="3600" w:hanging="360"/>
+      </w:pPr>
+      <w:rPr>
+        <w:rFonts w:ascii="Courier New" w:hAnsi="Courier New" w:cs="Courier New" w:hint="default"/>
+      </w:rPr>
+    </w:lvl>
+    <w:lvl w:ilvl="2" w:tplc="04090005" w:tentative="1">
+      <w:start w:val="1"/>
+      <w:numFmt w:val="bullet"/>
+      <w:lvlText w:val=""/>
+      <w:lvlJc w:val="left"/>
+      <w:pPr>
+        <w:ind w:left="4320" w:hanging="360"/>
+      </w:pPr>
+      <w:rPr>
+        <w:rFonts w:ascii="Wingdings" w:hAnsi="Wingdings" w:hint="default"/>
+      </w:rPr>
+    </w:lvl>
+    <w:lvl w:ilvl="3" w:tplc="04090001" w:tentative="1">
+      <w:start w:val="1"/>
+      <w:numFmt w:val="bullet"/>
+      <w:lvlText w:val=""/>
+      <w:lvlJc w:val="left"/>
+      <w:pPr>
+        <w:ind w:left="5040" w:hanging="360"/>
+      </w:pPr>
+      <w:rPr>
+        <w:rFonts w:ascii="Symbol" w:hAnsi="Symbol" w:hint="default"/>
+      </w:rPr>
+    </w:lvl>
+    <w:lvl w:ilvl="4" w:tplc="04090003" w:tentative="1">
+      <w:start w:val="1"/>
+      <w:numFmt w:val="bullet"/>
+      <w:lvlText w:val="o"/>
+      <w:lvlJc w:val="left"/>
+      <w:pPr>
+        <w:ind w:left="5760" w:hanging="360"/>
+      </w:pPr>
+      <w:rPr>
+        <w:rFonts w:ascii="Courier New" w:hAnsi="Courier New" w:cs="Courier New" w:hint="default"/>
+      </w:rPr>
+    </w:lvl>
+    <w:lvl w:ilvl="5" w:tplc="04090005" w:tentative="1">
+      <w:start w:val="1"/>
+      <w:numFmt w:val="bullet"/>
+      <w:lvlText w:val=""/>
+      <w:lvlJc w:val="left"/>
+      <w:pPr>
+        <w:ind w:left="6480" w:hanging="360"/>
+      </w:pPr>
+      <w:rPr>
+        <w:rFonts w:ascii="Wingdings" w:hAnsi="Wingdings" w:hint="default"/>
+      </w:rPr>
+    </w:lvl>
+    <w:lvl w:ilvl="6" w:tplc="04090001" w:tentative="1">
+      <w:start w:val="1"/>
+      <w:numFmt w:val="bullet"/>
+      <w:lvlText w:val=""/>
+      <w:lvlJc w:val="left"/>
+      <w:pPr>
+        <w:ind w:left="7200" w:hanging="360"/>
+      </w:pPr>
+      <w:rPr>
+        <w:rFonts w:ascii="Symbol" w:hAnsi="Symbol" w:hint="default"/>
+      </w:rPr>
+    </w:lvl>
+    <w:lvl w:ilvl="7" w:tplc="04090003" w:tentative="1">
+      <w:start w:val="1"/>
+      <w:numFmt w:val="bullet"/>
+      <w:lvlText w:val="o"/>
+      <w:lvlJc w:val="left"/>
+      <w:pPr>
+        <w:ind w:left="7920" w:hanging="360"/>
+      </w:pPr>
+      <w:rPr>
+        <w:rFonts w:ascii="Courier New" w:hAnsi="Courier New" w:cs="Courier New" w:hint="default"/>
+      </w:rPr>
+    </w:lvl>
+    <w:lvl w:ilvl="8" w:tplc="04090005" w:tentative="1">
+      <w:start w:val="1"/>
+      <w:numFmt w:val="bullet"/>
+      <w:lvlText w:val=""/>
+      <w:lvlJc w:val="left"/>
+      <w:pPr>
+        <w:ind w:left="8640" w:hanging="360"/>
+      </w:pPr>
+      <w:rPr>
+        <w:rFonts w:ascii="Wingdings" w:hAnsi="Wingdings" w:hint="default"/>
+      </w:rPr>
+    </w:lvl>
+  </w:abstractNum>
+  <w:abstractNum w:abstractNumId="1" w15:restartNumberingAfterBreak="0">
+    <w:nsid w:val="0A587E17"/>
+    <w:multiLevelType w:val="hybridMultilevel"/>
+    <w:tmpl w:val="FF4E116C"/>
+    <w:lvl w:ilvl="0" w:tplc="04090001">
+      <w:start w:val="1"/>
+      <w:numFmt w:val="bullet"/>
+      <w:lvlText w:val=""/>
+      <w:lvlJc w:val="left"/>
+      <w:pPr>
+        <w:ind w:left="1440" w:hanging="360"/>
+      </w:pPr>
+      <w:rPr>
+        <w:rFonts w:ascii="Symbol" w:hAnsi="Symbol" w:hint="default"/>
+      </w:rPr>
+    </w:lvl>
+    <w:lvl w:ilvl="1" w:tplc="04090003" w:tentative="1">
+      <w:start w:val="1"/>
+      <w:numFmt w:val="bullet"/>
+      <w:lvlText w:val="o"/>
+      <w:lvlJc w:val="left"/>
+      <w:pPr>
+        <w:ind w:left="2160" w:hanging="360"/>
+      </w:pPr>
+      <w:rPr>
+        <w:rFonts w:ascii="Courier New" w:hAnsi="Courier New" w:cs="Courier New" w:hint="default"/>
+      </w:rPr>
+    </w:lvl>
+    <w:lvl w:ilvl="2" w:tplc="04090005" w:tentative="1">
+      <w:start w:val="1"/>
+      <w:numFmt w:val="bullet"/>
+      <w:lvlText w:val=""/>
+      <w:lvlJc w:val="left"/>
+      <w:pPr>
+        <w:ind w:left="2880" w:hanging="360"/>
+      </w:pPr>
+      <w:rPr>
+        <w:rFonts w:ascii="Wingdings" w:hAnsi="Wingdings" w:hint="default"/>
+      </w:rPr>
+    </w:lvl>
+    <w:lvl w:ilvl="3" w:tplc="04090001" w:tentative="1">
+      <w:start w:val="1"/>
+      <w:numFmt w:val="bullet"/>
+      <w:lvlText w:val=""/>
+      <w:lvlJc w:val="left"/>
+      <w:pPr>
+        <w:ind w:left="3600" w:hanging="360"/>
+      </w:pPr>
+      <w:rPr>
+        <w:rFonts w:ascii="Symbol" w:hAnsi="Symbol" w:hint="default"/>
+      </w:rPr>
+    </w:lvl>
+    <w:lvl w:ilvl="4" w:tplc="04090003" w:tentative="1">
+      <w:start w:val="1"/>
+      <w:numFmt w:val="bullet"/>
+      <w:lvlText w:val="o"/>
+      <w:lvlJc w:val="left"/>
+      <w:pPr>
+        <w:ind w:left="4320" w:hanging="360"/>
+      </w:pPr>
+      <w:rPr>
+        <w:rFonts w:ascii="Courier New" w:hAnsi="Courier New" w:cs="Courier New" w:hint="default"/>
+      </w:rPr>
+    </w:lvl>
+    <w:lvl w:ilvl="5" w:tplc="04090005" w:tentative="1">
+      <w:start w:val="1"/>
+      <w:numFmt w:val="bullet"/>
+      <w:lvlText w:val=""/>
+      <w:lvlJc w:val="left"/>
+      <w:pPr>
+        <w:ind w:left="5040" w:hanging="360"/>
+      </w:pPr>
+      <w:rPr>
+        <w:rFonts w:ascii="Wingdings" w:hAnsi="Wingdings" w:hint="default"/>
+      </w:rPr>
+    </w:lvl>
+    <w:lvl w:ilvl="6" w:tplc="04090001" w:tentative="1">
+      <w:start w:val="1"/>
+      <w:numFmt w:val="bullet"/>
+      <w:lvlText w:val=""/>
+      <w:lvlJc w:val="left"/>
+      <w:pPr>
+        <w:ind w:left="5760" w:hanging="360"/>
+      </w:pPr>
+      <w:rPr>
+        <w:rFonts w:ascii="Symbol" w:hAnsi="Symbol" w:hint="default"/>
+      </w:rPr>
+    </w:lvl>
+    <w:lvl w:ilvl="7" w:tplc="04090003" w:tentative="1">
+      <w:start w:val="1"/>
+      <w:numFmt w:val="bullet"/>
+      <w:lvlText w:val="o"/>
+      <w:lvlJc w:val="left"/>
+      <w:pPr>
+        <w:ind w:left="6480" w:hanging="360"/>
+      </w:pPr>
+      <w:rPr>
+        <w:rFonts w:ascii="Courier New" w:hAnsi="Courier New" w:cs="Courier New" w:hint="default"/>
+      </w:rPr>
+    </w:lvl>
+    <w:lvl w:ilvl="8" w:tplc="04090005" w:tentative="1">
+      <w:start w:val="1"/>
+      <w:numFmt w:val="bullet"/>
+      <w:lvlText w:val=""/>
+      <w:lvlJc w:val="left"/>
+      <w:pPr>
+        <w:ind w:left="7200" w:hanging="360"/>
+      </w:pPr>
+      <w:rPr>
+        <w:rFonts w:ascii="Wingdings" w:hAnsi="Wingdings" w:hint="default"/>
+      </w:rPr>
+    </w:lvl>
+  </w:abstractNum>
+  <w:abstractNum w:abstractNumId="2" w15:restartNumberingAfterBreak="0">
     <w:nsid w:val="13C81217"/>
     <w:multiLevelType w:val="hybridMultilevel"/>
-    <w:tmpl w:val="A9C8DD16"/>
-    <w:lvl w:ilvl="0" w:tplc="7B667182">
-      <w:numFmt w:val="bullet"/>
-      <w:lvlText w:val="•"/>
+    <w:tmpl w:val="A5787F52"/>
+    <w:lvl w:ilvl="0" w:tplc="0409000B">
+      <w:start w:val="1"/>
+      <w:numFmt w:val="bullet"/>
+      <w:lvlText w:val=""/>
       <w:lvlJc w:val="left"/>
       <w:pPr>
         <w:ind w:left="945" w:hanging="360"/>
       </w:pPr>
       <w:rPr>
-        <w:rFonts w:ascii="Times New Roman" w:eastAsia="Times New Roman" w:hAnsi="Times New Roman" w:cs="Times New Roman" w:hint="default"/>
+        <w:rFonts w:ascii="Wingdings" w:hAnsi="Wingdings" w:hint="default"/>
       </w:rPr>
     </w:lvl>
     <w:lvl w:ilvl="1" w:tplc="04090003" w:tentative="1">
@@ -1245,7 +2522,346 @@
       </w:rPr>
     </w:lvl>
   </w:abstractNum>
-  <w:abstractNum w:abstractNumId="1" w15:restartNumberingAfterBreak="0">
+  <w:abstractNum w:abstractNumId="3" w15:restartNumberingAfterBreak="0">
+    <w:nsid w:val="20AC2739"/>
+    <w:multiLevelType w:val="hybridMultilevel"/>
+    <w:tmpl w:val="71A2B166"/>
+    <w:lvl w:ilvl="0" w:tplc="04090005">
+      <w:start w:val="1"/>
+      <w:numFmt w:val="bullet"/>
+      <w:lvlText w:val=""/>
+      <w:lvlJc w:val="left"/>
+      <w:pPr>
+        <w:ind w:left="1305" w:hanging="360"/>
+      </w:pPr>
+      <w:rPr>
+        <w:rFonts w:ascii="Wingdings" w:hAnsi="Wingdings" w:hint="default"/>
+      </w:rPr>
+    </w:lvl>
+    <w:lvl w:ilvl="1" w:tplc="04090003" w:tentative="1">
+      <w:start w:val="1"/>
+      <w:numFmt w:val="bullet"/>
+      <w:lvlText w:val="o"/>
+      <w:lvlJc w:val="left"/>
+      <w:pPr>
+        <w:ind w:left="2025" w:hanging="360"/>
+      </w:pPr>
+      <w:rPr>
+        <w:rFonts w:ascii="Courier New" w:hAnsi="Courier New" w:cs="Courier New" w:hint="default"/>
+      </w:rPr>
+    </w:lvl>
+    <w:lvl w:ilvl="2" w:tplc="04090005" w:tentative="1">
+      <w:start w:val="1"/>
+      <w:numFmt w:val="bullet"/>
+      <w:lvlText w:val=""/>
+      <w:lvlJc w:val="left"/>
+      <w:pPr>
+        <w:ind w:left="2745" w:hanging="360"/>
+      </w:pPr>
+      <w:rPr>
+        <w:rFonts w:ascii="Wingdings" w:hAnsi="Wingdings" w:hint="default"/>
+      </w:rPr>
+    </w:lvl>
+    <w:lvl w:ilvl="3" w:tplc="04090001" w:tentative="1">
+      <w:start w:val="1"/>
+      <w:numFmt w:val="bullet"/>
+      <w:lvlText w:val=""/>
+      <w:lvlJc w:val="left"/>
+      <w:pPr>
+        <w:ind w:left="3465" w:hanging="360"/>
+      </w:pPr>
+      <w:rPr>
+        <w:rFonts w:ascii="Symbol" w:hAnsi="Symbol" w:hint="default"/>
+      </w:rPr>
+    </w:lvl>
+    <w:lvl w:ilvl="4" w:tplc="04090003" w:tentative="1">
+      <w:start w:val="1"/>
+      <w:numFmt w:val="bullet"/>
+      <w:lvlText w:val="o"/>
+      <w:lvlJc w:val="left"/>
+      <w:pPr>
+        <w:ind w:left="4185" w:hanging="360"/>
+      </w:pPr>
+      <w:rPr>
+        <w:rFonts w:ascii="Courier New" w:hAnsi="Courier New" w:cs="Courier New" w:hint="default"/>
+      </w:rPr>
+    </w:lvl>
+    <w:lvl w:ilvl="5" w:tplc="04090005" w:tentative="1">
+      <w:start w:val="1"/>
+      <w:numFmt w:val="bullet"/>
+      <w:lvlText w:val=""/>
+      <w:lvlJc w:val="left"/>
+      <w:pPr>
+        <w:ind w:left="4905" w:hanging="360"/>
+      </w:pPr>
+      <w:rPr>
+        <w:rFonts w:ascii="Wingdings" w:hAnsi="Wingdings" w:hint="default"/>
+      </w:rPr>
+    </w:lvl>
+    <w:lvl w:ilvl="6" w:tplc="04090001" w:tentative="1">
+      <w:start w:val="1"/>
+      <w:numFmt w:val="bullet"/>
+      <w:lvlText w:val=""/>
+      <w:lvlJc w:val="left"/>
+      <w:pPr>
+        <w:ind w:left="5625" w:hanging="360"/>
+      </w:pPr>
+      <w:rPr>
+        <w:rFonts w:ascii="Symbol" w:hAnsi="Symbol" w:hint="default"/>
+      </w:rPr>
+    </w:lvl>
+    <w:lvl w:ilvl="7" w:tplc="04090003" w:tentative="1">
+      <w:start w:val="1"/>
+      <w:numFmt w:val="bullet"/>
+      <w:lvlText w:val="o"/>
+      <w:lvlJc w:val="left"/>
+      <w:pPr>
+        <w:ind w:left="6345" w:hanging="360"/>
+      </w:pPr>
+      <w:rPr>
+        <w:rFonts w:ascii="Courier New" w:hAnsi="Courier New" w:cs="Courier New" w:hint="default"/>
+      </w:rPr>
+    </w:lvl>
+    <w:lvl w:ilvl="8" w:tplc="04090005" w:tentative="1">
+      <w:start w:val="1"/>
+      <w:numFmt w:val="bullet"/>
+      <w:lvlText w:val=""/>
+      <w:lvlJc w:val="left"/>
+      <w:pPr>
+        <w:ind w:left="7065" w:hanging="360"/>
+      </w:pPr>
+      <w:rPr>
+        <w:rFonts w:ascii="Wingdings" w:hAnsi="Wingdings" w:hint="default"/>
+      </w:rPr>
+    </w:lvl>
+  </w:abstractNum>
+  <w:abstractNum w:abstractNumId="4" w15:restartNumberingAfterBreak="0">
+    <w:nsid w:val="2D6421E3"/>
+    <w:multiLevelType w:val="hybridMultilevel"/>
+    <w:tmpl w:val="5596DAEA"/>
+    <w:lvl w:ilvl="0" w:tplc="04090001">
+      <w:start w:val="1"/>
+      <w:numFmt w:val="bullet"/>
+      <w:lvlText w:val=""/>
+      <w:lvlJc w:val="left"/>
+      <w:pPr>
+        <w:ind w:left="1665" w:hanging="360"/>
+      </w:pPr>
+      <w:rPr>
+        <w:rFonts w:ascii="Symbol" w:hAnsi="Symbol" w:hint="default"/>
+      </w:rPr>
+    </w:lvl>
+    <w:lvl w:ilvl="1" w:tplc="04090003" w:tentative="1">
+      <w:start w:val="1"/>
+      <w:numFmt w:val="bullet"/>
+      <w:lvlText w:val="o"/>
+      <w:lvlJc w:val="left"/>
+      <w:pPr>
+        <w:ind w:left="2385" w:hanging="360"/>
+      </w:pPr>
+      <w:rPr>
+        <w:rFonts w:ascii="Courier New" w:hAnsi="Courier New" w:cs="Courier New" w:hint="default"/>
+      </w:rPr>
+    </w:lvl>
+    <w:lvl w:ilvl="2" w:tplc="04090005" w:tentative="1">
+      <w:start w:val="1"/>
+      <w:numFmt w:val="bullet"/>
+      <w:lvlText w:val=""/>
+      <w:lvlJc w:val="left"/>
+      <w:pPr>
+        <w:ind w:left="3105" w:hanging="360"/>
+      </w:pPr>
+      <w:rPr>
+        <w:rFonts w:ascii="Wingdings" w:hAnsi="Wingdings" w:hint="default"/>
+      </w:rPr>
+    </w:lvl>
+    <w:lvl w:ilvl="3" w:tplc="04090001" w:tentative="1">
+      <w:start w:val="1"/>
+      <w:numFmt w:val="bullet"/>
+      <w:lvlText w:val=""/>
+      <w:lvlJc w:val="left"/>
+      <w:pPr>
+        <w:ind w:left="3825" w:hanging="360"/>
+      </w:pPr>
+      <w:rPr>
+        <w:rFonts w:ascii="Symbol" w:hAnsi="Symbol" w:hint="default"/>
+      </w:rPr>
+    </w:lvl>
+    <w:lvl w:ilvl="4" w:tplc="04090003" w:tentative="1">
+      <w:start w:val="1"/>
+      <w:numFmt w:val="bullet"/>
+      <w:lvlText w:val="o"/>
+      <w:lvlJc w:val="left"/>
+      <w:pPr>
+        <w:ind w:left="4545" w:hanging="360"/>
+      </w:pPr>
+      <w:rPr>
+        <w:rFonts w:ascii="Courier New" w:hAnsi="Courier New" w:cs="Courier New" w:hint="default"/>
+      </w:rPr>
+    </w:lvl>
+    <w:lvl w:ilvl="5" w:tplc="04090005" w:tentative="1">
+      <w:start w:val="1"/>
+      <w:numFmt w:val="bullet"/>
+      <w:lvlText w:val=""/>
+      <w:lvlJc w:val="left"/>
+      <w:pPr>
+        <w:ind w:left="5265" w:hanging="360"/>
+      </w:pPr>
+      <w:rPr>
+        <w:rFonts w:ascii="Wingdings" w:hAnsi="Wingdings" w:hint="default"/>
+      </w:rPr>
+    </w:lvl>
+    <w:lvl w:ilvl="6" w:tplc="04090001" w:tentative="1">
+      <w:start w:val="1"/>
+      <w:numFmt w:val="bullet"/>
+      <w:lvlText w:val=""/>
+      <w:lvlJc w:val="left"/>
+      <w:pPr>
+        <w:ind w:left="5985" w:hanging="360"/>
+      </w:pPr>
+      <w:rPr>
+        <w:rFonts w:ascii="Symbol" w:hAnsi="Symbol" w:hint="default"/>
+      </w:rPr>
+    </w:lvl>
+    <w:lvl w:ilvl="7" w:tplc="04090003" w:tentative="1">
+      <w:start w:val="1"/>
+      <w:numFmt w:val="bullet"/>
+      <w:lvlText w:val="o"/>
+      <w:lvlJc w:val="left"/>
+      <w:pPr>
+        <w:ind w:left="6705" w:hanging="360"/>
+      </w:pPr>
+      <w:rPr>
+        <w:rFonts w:ascii="Courier New" w:hAnsi="Courier New" w:cs="Courier New" w:hint="default"/>
+      </w:rPr>
+    </w:lvl>
+    <w:lvl w:ilvl="8" w:tplc="04090005" w:tentative="1">
+      <w:start w:val="1"/>
+      <w:numFmt w:val="bullet"/>
+      <w:lvlText w:val=""/>
+      <w:lvlJc w:val="left"/>
+      <w:pPr>
+        <w:ind w:left="7425" w:hanging="360"/>
+      </w:pPr>
+      <w:rPr>
+        <w:rFonts w:ascii="Wingdings" w:hAnsi="Wingdings" w:hint="default"/>
+      </w:rPr>
+    </w:lvl>
+  </w:abstractNum>
+  <w:abstractNum w:abstractNumId="5" w15:restartNumberingAfterBreak="0">
+    <w:nsid w:val="2E7204F0"/>
+    <w:multiLevelType w:val="hybridMultilevel"/>
+    <w:tmpl w:val="4B72A5AC"/>
+    <w:lvl w:ilvl="0" w:tplc="0409000B">
+      <w:start w:val="1"/>
+      <w:numFmt w:val="bullet"/>
+      <w:lvlText w:val=""/>
+      <w:lvlJc w:val="left"/>
+      <w:pPr>
+        <w:ind w:left="2025" w:hanging="360"/>
+      </w:pPr>
+      <w:rPr>
+        <w:rFonts w:ascii="Wingdings" w:hAnsi="Wingdings" w:hint="default"/>
+      </w:rPr>
+    </w:lvl>
+    <w:lvl w:ilvl="1" w:tplc="04090003" w:tentative="1">
+      <w:start w:val="1"/>
+      <w:numFmt w:val="bullet"/>
+      <w:lvlText w:val="o"/>
+      <w:lvlJc w:val="left"/>
+      <w:pPr>
+        <w:ind w:left="2745" w:hanging="360"/>
+      </w:pPr>
+      <w:rPr>
+        <w:rFonts w:ascii="Courier New" w:hAnsi="Courier New" w:cs="Courier New" w:hint="default"/>
+      </w:rPr>
+    </w:lvl>
+    <w:lvl w:ilvl="2" w:tplc="04090005" w:tentative="1">
+      <w:start w:val="1"/>
+      <w:numFmt w:val="bullet"/>
+      <w:lvlText w:val=""/>
+      <w:lvlJc w:val="left"/>
+      <w:pPr>
+        <w:ind w:left="3465" w:hanging="360"/>
+      </w:pPr>
+      <w:rPr>
+        <w:rFonts w:ascii="Wingdings" w:hAnsi="Wingdings" w:hint="default"/>
+      </w:rPr>
+    </w:lvl>
+    <w:lvl w:ilvl="3" w:tplc="04090001" w:tentative="1">
+      <w:start w:val="1"/>
+      <w:numFmt w:val="bullet"/>
+      <w:lvlText w:val=""/>
+      <w:lvlJc w:val="left"/>
+      <w:pPr>
+        <w:ind w:left="4185" w:hanging="360"/>
+      </w:pPr>
+      <w:rPr>
+        <w:rFonts w:ascii="Symbol" w:hAnsi="Symbol" w:hint="default"/>
+      </w:rPr>
+    </w:lvl>
+    <w:lvl w:ilvl="4" w:tplc="04090003" w:tentative="1">
+      <w:start w:val="1"/>
+      <w:numFmt w:val="bullet"/>
+      <w:lvlText w:val="o"/>
+      <w:lvlJc w:val="left"/>
+      <w:pPr>
+        <w:ind w:left="4905" w:hanging="360"/>
+      </w:pPr>
+      <w:rPr>
+        <w:rFonts w:ascii="Courier New" w:hAnsi="Courier New" w:cs="Courier New" w:hint="default"/>
+      </w:rPr>
+    </w:lvl>
+    <w:lvl w:ilvl="5" w:tplc="04090005" w:tentative="1">
+      <w:start w:val="1"/>
+      <w:numFmt w:val="bullet"/>
+      <w:lvlText w:val=""/>
+      <w:lvlJc w:val="left"/>
+      <w:pPr>
+        <w:ind w:left="5625" w:hanging="360"/>
+      </w:pPr>
+      <w:rPr>
+        <w:rFonts w:ascii="Wingdings" w:hAnsi="Wingdings" w:hint="default"/>
+      </w:rPr>
+    </w:lvl>
+    <w:lvl w:ilvl="6" w:tplc="04090001" w:tentative="1">
+      <w:start w:val="1"/>
+      <w:numFmt w:val="bullet"/>
+      <w:lvlText w:val=""/>
+      <w:lvlJc w:val="left"/>
+      <w:pPr>
+        <w:ind w:left="6345" w:hanging="360"/>
+      </w:pPr>
+      <w:rPr>
+        <w:rFonts w:ascii="Symbol" w:hAnsi="Symbol" w:hint="default"/>
+      </w:rPr>
+    </w:lvl>
+    <w:lvl w:ilvl="7" w:tplc="04090003" w:tentative="1">
+      <w:start w:val="1"/>
+      <w:numFmt w:val="bullet"/>
+      <w:lvlText w:val="o"/>
+      <w:lvlJc w:val="left"/>
+      <w:pPr>
+        <w:ind w:left="7065" w:hanging="360"/>
+      </w:pPr>
+      <w:rPr>
+        <w:rFonts w:ascii="Courier New" w:hAnsi="Courier New" w:cs="Courier New" w:hint="default"/>
+      </w:rPr>
+    </w:lvl>
+    <w:lvl w:ilvl="8" w:tplc="04090005" w:tentative="1">
+      <w:start w:val="1"/>
+      <w:numFmt w:val="bullet"/>
+      <w:lvlText w:val=""/>
+      <w:lvlJc w:val="left"/>
+      <w:pPr>
+        <w:ind w:left="7785" w:hanging="360"/>
+      </w:pPr>
+      <w:rPr>
+        <w:rFonts w:ascii="Wingdings" w:hAnsi="Wingdings" w:hint="default"/>
+      </w:rPr>
+    </w:lvl>
+  </w:abstractNum>
+  <w:abstractNum w:abstractNumId="6" w15:restartNumberingAfterBreak="0">
     <w:nsid w:val="35D8607D"/>
     <w:multiLevelType w:val="hybridMultilevel"/>
     <w:tmpl w:val="C84A4EFC"/>
@@ -1334,7 +2950,120 @@
       </w:pPr>
     </w:lvl>
   </w:abstractNum>
-  <w:abstractNum w:abstractNumId="2" w15:restartNumberingAfterBreak="0">
+  <w:abstractNum w:abstractNumId="7" w15:restartNumberingAfterBreak="0">
+    <w:nsid w:val="3C135886"/>
+    <w:multiLevelType w:val="hybridMultilevel"/>
+    <w:tmpl w:val="546ACD90"/>
+    <w:lvl w:ilvl="0" w:tplc="0409000B">
+      <w:start w:val="1"/>
+      <w:numFmt w:val="bullet"/>
+      <w:lvlText w:val=""/>
+      <w:lvlJc w:val="left"/>
+      <w:pPr>
+        <w:ind w:left="1305" w:hanging="360"/>
+      </w:pPr>
+      <w:rPr>
+        <w:rFonts w:ascii="Wingdings" w:hAnsi="Wingdings" w:hint="default"/>
+      </w:rPr>
+    </w:lvl>
+    <w:lvl w:ilvl="1" w:tplc="04090003" w:tentative="1">
+      <w:start w:val="1"/>
+      <w:numFmt w:val="bullet"/>
+      <w:lvlText w:val="o"/>
+      <w:lvlJc w:val="left"/>
+      <w:pPr>
+        <w:ind w:left="2025" w:hanging="360"/>
+      </w:pPr>
+      <w:rPr>
+        <w:rFonts w:ascii="Courier New" w:hAnsi="Courier New" w:cs="Courier New" w:hint="default"/>
+      </w:rPr>
+    </w:lvl>
+    <w:lvl w:ilvl="2" w:tplc="04090005" w:tentative="1">
+      <w:start w:val="1"/>
+      <w:numFmt w:val="bullet"/>
+      <w:lvlText w:val=""/>
+      <w:lvlJc w:val="left"/>
+      <w:pPr>
+        <w:ind w:left="2745" w:hanging="360"/>
+      </w:pPr>
+      <w:rPr>
+        <w:rFonts w:ascii="Wingdings" w:hAnsi="Wingdings" w:hint="default"/>
+      </w:rPr>
+    </w:lvl>
+    <w:lvl w:ilvl="3" w:tplc="04090001" w:tentative="1">
+      <w:start w:val="1"/>
+      <w:numFmt w:val="bullet"/>
+      <w:lvlText w:val=""/>
+      <w:lvlJc w:val="left"/>
+      <w:pPr>
+        <w:ind w:left="3465" w:hanging="360"/>
+      </w:pPr>
+      <w:rPr>
+        <w:rFonts w:ascii="Symbol" w:hAnsi="Symbol" w:hint="default"/>
+      </w:rPr>
+    </w:lvl>
+    <w:lvl w:ilvl="4" w:tplc="04090003" w:tentative="1">
+      <w:start w:val="1"/>
+      <w:numFmt w:val="bullet"/>
+      <w:lvlText w:val="o"/>
+      <w:lvlJc w:val="left"/>
+      <w:pPr>
+        <w:ind w:left="4185" w:hanging="360"/>
+      </w:pPr>
+      <w:rPr>
+        <w:rFonts w:ascii="Courier New" w:hAnsi="Courier New" w:cs="Courier New" w:hint="default"/>
+      </w:rPr>
+    </w:lvl>
+    <w:lvl w:ilvl="5" w:tplc="04090005" w:tentative="1">
+      <w:start w:val="1"/>
+      <w:numFmt w:val="bullet"/>
+      <w:lvlText w:val=""/>
+      <w:lvlJc w:val="left"/>
+      <w:pPr>
+        <w:ind w:left="4905" w:hanging="360"/>
+      </w:pPr>
+      <w:rPr>
+        <w:rFonts w:ascii="Wingdings" w:hAnsi="Wingdings" w:hint="default"/>
+      </w:rPr>
+    </w:lvl>
+    <w:lvl w:ilvl="6" w:tplc="04090001" w:tentative="1">
+      <w:start w:val="1"/>
+      <w:numFmt w:val="bullet"/>
+      <w:lvlText w:val=""/>
+      <w:lvlJc w:val="left"/>
+      <w:pPr>
+        <w:ind w:left="5625" w:hanging="360"/>
+      </w:pPr>
+      <w:rPr>
+        <w:rFonts w:ascii="Symbol" w:hAnsi="Symbol" w:hint="default"/>
+      </w:rPr>
+    </w:lvl>
+    <w:lvl w:ilvl="7" w:tplc="04090003" w:tentative="1">
+      <w:start w:val="1"/>
+      <w:numFmt w:val="bullet"/>
+      <w:lvlText w:val="o"/>
+      <w:lvlJc w:val="left"/>
+      <w:pPr>
+        <w:ind w:left="6345" w:hanging="360"/>
+      </w:pPr>
+      <w:rPr>
+        <w:rFonts w:ascii="Courier New" w:hAnsi="Courier New" w:cs="Courier New" w:hint="default"/>
+      </w:rPr>
+    </w:lvl>
+    <w:lvl w:ilvl="8" w:tplc="04090005" w:tentative="1">
+      <w:start w:val="1"/>
+      <w:numFmt w:val="bullet"/>
+      <w:lvlText w:val=""/>
+      <w:lvlJc w:val="left"/>
+      <w:pPr>
+        <w:ind w:left="7065" w:hanging="360"/>
+      </w:pPr>
+      <w:rPr>
+        <w:rFonts w:ascii="Wingdings" w:hAnsi="Wingdings" w:hint="default"/>
+      </w:rPr>
+    </w:lvl>
+  </w:abstractNum>
+  <w:abstractNum w:abstractNumId="8" w15:restartNumberingAfterBreak="0">
     <w:nsid w:val="3C34519F"/>
     <w:multiLevelType w:val="hybridMultilevel"/>
     <w:tmpl w:val="2848AE2A"/>
@@ -1446,7 +3175,120 @@
       </w:rPr>
     </w:lvl>
   </w:abstractNum>
-  <w:abstractNum w:abstractNumId="3" w15:restartNumberingAfterBreak="0">
+  <w:abstractNum w:abstractNumId="9" w15:restartNumberingAfterBreak="0">
+    <w:nsid w:val="3FB8458F"/>
+    <w:multiLevelType w:val="hybridMultilevel"/>
+    <w:tmpl w:val="DD049F0C"/>
+    <w:lvl w:ilvl="0" w:tplc="04090001">
+      <w:start w:val="1"/>
+      <w:numFmt w:val="bullet"/>
+      <w:lvlText w:val=""/>
+      <w:lvlJc w:val="left"/>
+      <w:pPr>
+        <w:ind w:left="1665" w:hanging="360"/>
+      </w:pPr>
+      <w:rPr>
+        <w:rFonts w:ascii="Symbol" w:hAnsi="Symbol" w:hint="default"/>
+      </w:rPr>
+    </w:lvl>
+    <w:lvl w:ilvl="1" w:tplc="04090003" w:tentative="1">
+      <w:start w:val="1"/>
+      <w:numFmt w:val="bullet"/>
+      <w:lvlText w:val="o"/>
+      <w:lvlJc w:val="left"/>
+      <w:pPr>
+        <w:ind w:left="2385" w:hanging="360"/>
+      </w:pPr>
+      <w:rPr>
+        <w:rFonts w:ascii="Courier New" w:hAnsi="Courier New" w:cs="Courier New" w:hint="default"/>
+      </w:rPr>
+    </w:lvl>
+    <w:lvl w:ilvl="2" w:tplc="04090005" w:tentative="1">
+      <w:start w:val="1"/>
+      <w:numFmt w:val="bullet"/>
+      <w:lvlText w:val=""/>
+      <w:lvlJc w:val="left"/>
+      <w:pPr>
+        <w:ind w:left="3105" w:hanging="360"/>
+      </w:pPr>
+      <w:rPr>
+        <w:rFonts w:ascii="Wingdings" w:hAnsi="Wingdings" w:hint="default"/>
+      </w:rPr>
+    </w:lvl>
+    <w:lvl w:ilvl="3" w:tplc="04090001" w:tentative="1">
+      <w:start w:val="1"/>
+      <w:numFmt w:val="bullet"/>
+      <w:lvlText w:val=""/>
+      <w:lvlJc w:val="left"/>
+      <w:pPr>
+        <w:ind w:left="3825" w:hanging="360"/>
+      </w:pPr>
+      <w:rPr>
+        <w:rFonts w:ascii="Symbol" w:hAnsi="Symbol" w:hint="default"/>
+      </w:rPr>
+    </w:lvl>
+    <w:lvl w:ilvl="4" w:tplc="04090003" w:tentative="1">
+      <w:start w:val="1"/>
+      <w:numFmt w:val="bullet"/>
+      <w:lvlText w:val="o"/>
+      <w:lvlJc w:val="left"/>
+      <w:pPr>
+        <w:ind w:left="4545" w:hanging="360"/>
+      </w:pPr>
+      <w:rPr>
+        <w:rFonts w:ascii="Courier New" w:hAnsi="Courier New" w:cs="Courier New" w:hint="default"/>
+      </w:rPr>
+    </w:lvl>
+    <w:lvl w:ilvl="5" w:tplc="04090005" w:tentative="1">
+      <w:start w:val="1"/>
+      <w:numFmt w:val="bullet"/>
+      <w:lvlText w:val=""/>
+      <w:lvlJc w:val="left"/>
+      <w:pPr>
+        <w:ind w:left="5265" w:hanging="360"/>
+      </w:pPr>
+      <w:rPr>
+        <w:rFonts w:ascii="Wingdings" w:hAnsi="Wingdings" w:hint="default"/>
+      </w:rPr>
+    </w:lvl>
+    <w:lvl w:ilvl="6" w:tplc="04090001" w:tentative="1">
+      <w:start w:val="1"/>
+      <w:numFmt w:val="bullet"/>
+      <w:lvlText w:val=""/>
+      <w:lvlJc w:val="left"/>
+      <w:pPr>
+        <w:ind w:left="5985" w:hanging="360"/>
+      </w:pPr>
+      <w:rPr>
+        <w:rFonts w:ascii="Symbol" w:hAnsi="Symbol" w:hint="default"/>
+      </w:rPr>
+    </w:lvl>
+    <w:lvl w:ilvl="7" w:tplc="04090003" w:tentative="1">
+      <w:start w:val="1"/>
+      <w:numFmt w:val="bullet"/>
+      <w:lvlText w:val="o"/>
+      <w:lvlJc w:val="left"/>
+      <w:pPr>
+        <w:ind w:left="6705" w:hanging="360"/>
+      </w:pPr>
+      <w:rPr>
+        <w:rFonts w:ascii="Courier New" w:hAnsi="Courier New" w:cs="Courier New" w:hint="default"/>
+      </w:rPr>
+    </w:lvl>
+    <w:lvl w:ilvl="8" w:tplc="04090005" w:tentative="1">
+      <w:start w:val="1"/>
+      <w:numFmt w:val="bullet"/>
+      <w:lvlText w:val=""/>
+      <w:lvlJc w:val="left"/>
+      <w:pPr>
+        <w:ind w:left="7425" w:hanging="360"/>
+      </w:pPr>
+      <w:rPr>
+        <w:rFonts w:ascii="Wingdings" w:hAnsi="Wingdings" w:hint="default"/>
+      </w:rPr>
+    </w:lvl>
+  </w:abstractNum>
+  <w:abstractNum w:abstractNumId="10" w15:restartNumberingAfterBreak="0">
     <w:nsid w:val="503C4DA5"/>
     <w:multiLevelType w:val="multilevel"/>
     <w:tmpl w:val="C6926B3C"/>
@@ -1559,7 +3401,7 @@
       </w:pPr>
     </w:lvl>
   </w:abstractNum>
-  <w:abstractNum w:abstractNumId="4" w15:restartNumberingAfterBreak="0">
+  <w:abstractNum w:abstractNumId="11" w15:restartNumberingAfterBreak="0">
     <w:nsid w:val="69826C8D"/>
     <w:multiLevelType w:val="hybridMultilevel"/>
     <w:tmpl w:val="A3A46288"/>
@@ -1671,7 +3513,120 @@
       </w:rPr>
     </w:lvl>
   </w:abstractNum>
-  <w:abstractNum w:abstractNumId="5" w15:restartNumberingAfterBreak="0">
+  <w:abstractNum w:abstractNumId="12" w15:restartNumberingAfterBreak="0">
+    <w:nsid w:val="6C095CC2"/>
+    <w:multiLevelType w:val="hybridMultilevel"/>
+    <w:tmpl w:val="97AE6B68"/>
+    <w:lvl w:ilvl="0" w:tplc="04090001">
+      <w:start w:val="1"/>
+      <w:numFmt w:val="bullet"/>
+      <w:lvlText w:val=""/>
+      <w:lvlJc w:val="left"/>
+      <w:pPr>
+        <w:ind w:left="1665" w:hanging="360"/>
+      </w:pPr>
+      <w:rPr>
+        <w:rFonts w:ascii="Symbol" w:hAnsi="Symbol" w:hint="default"/>
+      </w:rPr>
+    </w:lvl>
+    <w:lvl w:ilvl="1" w:tplc="04090003" w:tentative="1">
+      <w:start w:val="1"/>
+      <w:numFmt w:val="bullet"/>
+      <w:lvlText w:val="o"/>
+      <w:lvlJc w:val="left"/>
+      <w:pPr>
+        <w:ind w:left="2385" w:hanging="360"/>
+      </w:pPr>
+      <w:rPr>
+        <w:rFonts w:ascii="Courier New" w:hAnsi="Courier New" w:cs="Courier New" w:hint="default"/>
+      </w:rPr>
+    </w:lvl>
+    <w:lvl w:ilvl="2" w:tplc="04090005" w:tentative="1">
+      <w:start w:val="1"/>
+      <w:numFmt w:val="bullet"/>
+      <w:lvlText w:val=""/>
+      <w:lvlJc w:val="left"/>
+      <w:pPr>
+        <w:ind w:left="3105" w:hanging="360"/>
+      </w:pPr>
+      <w:rPr>
+        <w:rFonts w:ascii="Wingdings" w:hAnsi="Wingdings" w:hint="default"/>
+      </w:rPr>
+    </w:lvl>
+    <w:lvl w:ilvl="3" w:tplc="04090001" w:tentative="1">
+      <w:start w:val="1"/>
+      <w:numFmt w:val="bullet"/>
+      <w:lvlText w:val=""/>
+      <w:lvlJc w:val="left"/>
+      <w:pPr>
+        <w:ind w:left="3825" w:hanging="360"/>
+      </w:pPr>
+      <w:rPr>
+        <w:rFonts w:ascii="Symbol" w:hAnsi="Symbol" w:hint="default"/>
+      </w:rPr>
+    </w:lvl>
+    <w:lvl w:ilvl="4" w:tplc="04090003" w:tentative="1">
+      <w:start w:val="1"/>
+      <w:numFmt w:val="bullet"/>
+      <w:lvlText w:val="o"/>
+      <w:lvlJc w:val="left"/>
+      <w:pPr>
+        <w:ind w:left="4545" w:hanging="360"/>
+      </w:pPr>
+      <w:rPr>
+        <w:rFonts w:ascii="Courier New" w:hAnsi="Courier New" w:cs="Courier New" w:hint="default"/>
+      </w:rPr>
+    </w:lvl>
+    <w:lvl w:ilvl="5" w:tplc="04090005" w:tentative="1">
+      <w:start w:val="1"/>
+      <w:numFmt w:val="bullet"/>
+      <w:lvlText w:val=""/>
+      <w:lvlJc w:val="left"/>
+      <w:pPr>
+        <w:ind w:left="5265" w:hanging="360"/>
+      </w:pPr>
+      <w:rPr>
+        <w:rFonts w:ascii="Wingdings" w:hAnsi="Wingdings" w:hint="default"/>
+      </w:rPr>
+    </w:lvl>
+    <w:lvl w:ilvl="6" w:tplc="04090001" w:tentative="1">
+      <w:start w:val="1"/>
+      <w:numFmt w:val="bullet"/>
+      <w:lvlText w:val=""/>
+      <w:lvlJc w:val="left"/>
+      <w:pPr>
+        <w:ind w:left="5985" w:hanging="360"/>
+      </w:pPr>
+      <w:rPr>
+        <w:rFonts w:ascii="Symbol" w:hAnsi="Symbol" w:hint="default"/>
+      </w:rPr>
+    </w:lvl>
+    <w:lvl w:ilvl="7" w:tplc="04090003" w:tentative="1">
+      <w:start w:val="1"/>
+      <w:numFmt w:val="bullet"/>
+      <w:lvlText w:val="o"/>
+      <w:lvlJc w:val="left"/>
+      <w:pPr>
+        <w:ind w:left="6705" w:hanging="360"/>
+      </w:pPr>
+      <w:rPr>
+        <w:rFonts w:ascii="Courier New" w:hAnsi="Courier New" w:cs="Courier New" w:hint="default"/>
+      </w:rPr>
+    </w:lvl>
+    <w:lvl w:ilvl="8" w:tplc="04090005" w:tentative="1">
+      <w:start w:val="1"/>
+      <w:numFmt w:val="bullet"/>
+      <w:lvlText w:val=""/>
+      <w:lvlJc w:val="left"/>
+      <w:pPr>
+        <w:ind w:left="7425" w:hanging="360"/>
+      </w:pPr>
+      <w:rPr>
+        <w:rFonts w:ascii="Wingdings" w:hAnsi="Wingdings" w:hint="default"/>
+      </w:rPr>
+    </w:lvl>
+  </w:abstractNum>
+  <w:abstractNum w:abstractNumId="13" w15:restartNumberingAfterBreak="0">
     <w:nsid w:val="7C047560"/>
     <w:multiLevelType w:val="hybridMultilevel"/>
     <w:tmpl w:val="746A9A8E"/>
@@ -1785,28 +3740,52 @@
     </w:lvl>
   </w:abstractNum>
   <w:num w:numId="1">
+    <w:abstractNumId w:val="10"/>
+  </w:num>
+  <w:num w:numId="2">
+    <w:abstractNumId w:val="13"/>
+  </w:num>
+  <w:num w:numId="3">
+    <w:abstractNumId w:val="11"/>
+  </w:num>
+  <w:num w:numId="4">
+    <w:abstractNumId w:val="8"/>
+  </w:num>
+  <w:num w:numId="5">
+    <w:abstractNumId w:val="2"/>
+  </w:num>
+  <w:num w:numId="6">
+    <w:abstractNumId w:val="6"/>
+  </w:num>
+  <w:num w:numId="7">
+    <w:abstractNumId w:val="7"/>
+  </w:num>
+  <w:num w:numId="8">
     <w:abstractNumId w:val="3"/>
   </w:num>
-  <w:num w:numId="2">
-    <w:abstractNumId w:val="5"/>
+  <w:num w:numId="9">
+    <w:abstractNumId w:val="9"/>
   </w:num>
-  <w:num w:numId="3">
+  <w:num w:numId="10">
+    <w:abstractNumId w:val="12"/>
+  </w:num>
+  <w:num w:numId="11">
     <w:abstractNumId w:val="4"/>
   </w:num>
-  <w:num w:numId="4">
-    <w:abstractNumId w:val="2"/>
+  <w:num w:numId="12">
+    <w:abstractNumId w:val="1"/>
   </w:num>
-  <w:num w:numId="5">
+  <w:num w:numId="13">
     <w:abstractNumId w:val="0"/>
   </w:num>
-  <w:num w:numId="6">
-    <w:abstractNumId w:val="1"/>
+  <w:num w:numId="14">
+    <w:abstractNumId w:val="5"/>
   </w:num>
 </w:numbering>
 </file>
 
 <file path=word/styles.xml><?xml version="1.0" encoding="utf-8"?>
-<w:styles xmlns:mc="http://schemas.openxmlformats.org/markup-compatibility/2006" xmlns:r="http://schemas.openxmlformats.org/officeDocument/2006/relationships" xmlns:w="http://schemas.openxmlformats.org/wordprocessingml/2006/main" xmlns:w14="http://schemas.microsoft.com/office/word/2010/wordml" xmlns:w15="http://schemas.microsoft.com/office/word/2012/wordml" xmlns:w16cid="http://schemas.microsoft.com/office/word/2016/wordml/cid" xmlns:w16se="http://schemas.microsoft.com/office/word/2015/wordml/symex" mc:Ignorable="w14 w15 w16se w16cid">
+<w:styles xmlns:mc="http://schemas.openxmlformats.org/markup-compatibility/2006" xmlns:r="http://schemas.openxmlformats.org/officeDocument/2006/relationships" xmlns:w="http://schemas.openxmlformats.org/wordprocessingml/2006/main" xmlns:w14="http://schemas.microsoft.com/office/word/2010/wordml" xmlns:w15="http://schemas.microsoft.com/office/word/2012/wordml" xmlns:w16se="http://schemas.microsoft.com/office/word/2015/wordml/symex" mc:Ignorable="w14 w15 w16se">
   <w:docDefaults>
     <w:rPrDefault>
       <w:rPr>
@@ -1822,7 +3801,7 @@
       </w:pPr>
     </w:pPrDefault>
   </w:docDefaults>
-  <w:latentStyles w:defLockedState="0" w:defUIPriority="99" w:defSemiHidden="0" w:defUnhideWhenUsed="0" w:defQFormat="0" w:count="375">
+  <w:latentStyles w:defLockedState="0" w:defUIPriority="99" w:defSemiHidden="0" w:defUnhideWhenUsed="0" w:defQFormat="0" w:count="371">
     <w:lsdException w:name="Normal" w:uiPriority="0" w:qFormat="1"/>
     <w:lsdException w:name="heading 1" w:uiPriority="9" w:qFormat="1"/>
     <w:lsdException w:name="heading 2" w:semiHidden="1" w:uiPriority="9" w:unhideWhenUsed="1" w:qFormat="1"/>
@@ -1977,7 +3956,7 @@
     <w:lsdException w:name="Table Web 2" w:semiHidden="1" w:unhideWhenUsed="1"/>
     <w:lsdException w:name="Table Web 3" w:semiHidden="1" w:unhideWhenUsed="1"/>
     <w:lsdException w:name="Balloon Text" w:semiHidden="1" w:unhideWhenUsed="1"/>
-    <w:lsdException w:name="Table Grid" w:semiHidden="1" w:uiPriority="59" w:unhideWhenUsed="1"/>
+    <w:lsdException w:name="Table Grid" w:uiPriority="59"/>
     <w:lsdException w:name="Table Theme" w:semiHidden="1" w:unhideWhenUsed="1"/>
     <w:lsdException w:name="Placeholder Text" w:semiHidden="1"/>
     <w:lsdException w:name="No Spacing" w:uiPriority="1" w:qFormat="1"/>
@@ -2194,10 +4173,6 @@
     <w:lsdException w:name="List Table 5 Dark Accent 6" w:uiPriority="50"/>
     <w:lsdException w:name="List Table 6 Colorful Accent 6" w:uiPriority="51"/>
     <w:lsdException w:name="List Table 7 Colorful Accent 6" w:uiPriority="52"/>
-    <w:lsdException w:name="Mention" w:semiHidden="1" w:unhideWhenUsed="1"/>
-    <w:lsdException w:name="Smart Hyperlink" w:semiHidden="1" w:unhideWhenUsed="1"/>
-    <w:lsdException w:name="Hashtag" w:semiHidden="1" w:unhideWhenUsed="1"/>
-    <w:lsdException w:name="Unresolved Mention" w:semiHidden="1" w:unhideWhenUsed="1"/>
   </w:latentStyles>
   <w:style w:type="paragraph" w:default="1" w:styleId="Normal">
     <w:name w:val="Normal"/>

</xml_diff>